<commit_message>
added variation to sketches
</commit_message>
<xml_diff>
--- a/calc.docx
+++ b/calc.docx
@@ -1593,14 +1593,7 @@
               <w:rFonts w:ascii="Cambria Math" w:hAnsi="Cambria Math"/>
               <w:lang w:val="hu-HU"/>
             </w:rPr>
-            <m:t>=</m:t>
-          </m:r>
-          <m:r>
-            <w:rPr>
-              <w:rFonts w:ascii="Cambria Math" w:hAnsi="Cambria Math"/>
-              <w:lang w:val="hu-HU"/>
-            </w:rPr>
-            <m:t>ρ</m:t>
+            <m:t>=ρ</m:t>
           </m:r>
           <m:acc>
             <m:accPr>
@@ -1752,14 +1745,7 @@
               <w:rFonts w:ascii="Cambria Math" w:hAnsi="Cambria Math"/>
               <w:lang w:val="hu-HU"/>
             </w:rPr>
-            <m:t>=</m:t>
-          </m:r>
-          <m:r>
-            <w:rPr>
-              <w:rFonts w:ascii="Cambria Math" w:hAnsi="Cambria Math"/>
-              <w:lang w:val="hu-HU"/>
-            </w:rPr>
-            <m:t>ρ</m:t>
+            <m:t>=ρ</m:t>
           </m:r>
           <m:acc>
             <m:accPr>
@@ -1969,14 +1955,7 @@
               <w:rFonts w:ascii="Cambria Math" w:hAnsi="Cambria Math"/>
               <w:lang w:val="hu-HU"/>
             </w:rPr>
-            <m:t>=</m:t>
-          </m:r>
-          <m:r>
-            <w:rPr>
-              <w:rFonts w:ascii="Cambria Math" w:hAnsi="Cambria Math"/>
-              <w:lang w:val="hu-HU"/>
-            </w:rPr>
-            <m:t>ρ</m:t>
+            <m:t>=ρ</m:t>
           </m:r>
           <m:acc>
             <m:accPr>
@@ -2060,14 +2039,7 @@
                   <w:rFonts w:ascii="Cambria Math" w:hAnsi="Cambria Math"/>
                   <w:lang w:val="hu-HU"/>
                 </w:rPr>
-                <m:t>'</m:t>
-              </m:r>
-              <m:r>
-                <w:rPr>
-                  <w:rFonts w:ascii="Cambria Math" w:hAnsi="Cambria Math"/>
-                  <w:lang w:val="hu-HU"/>
-                </w:rPr>
-                <m:t>'</m:t>
+                <m:t>''</m:t>
               </m:r>
             </m:sup>
           </m:sSubSup>
@@ -2076,14 +2048,7 @@
               <w:rFonts w:ascii="Cambria Math" w:hAnsi="Cambria Math"/>
               <w:lang w:val="hu-HU"/>
             </w:rPr>
-            <m:t>=</m:t>
-          </m:r>
-          <m:r>
-            <w:rPr>
-              <w:rFonts w:ascii="Cambria Math" w:hAnsi="Cambria Math"/>
-              <w:lang w:val="hu-HU"/>
-            </w:rPr>
-            <m:t>ρ</m:t>
+            <m:t>=ρ</m:t>
           </m:r>
           <m:acc>
             <m:accPr>
@@ -2765,14 +2730,7 @@
               <w:rFonts w:ascii="Cambria Math" w:hAnsi="Cambria Math"/>
               <w:lang w:val="hu-HU"/>
             </w:rPr>
-            <m:t>=</m:t>
-          </m:r>
-          <m:r>
-            <w:rPr>
-              <w:rFonts w:ascii="Cambria Math" w:hAnsi="Cambria Math"/>
-              <w:lang w:val="hu-HU"/>
-            </w:rPr>
-            <m:t>ρ</m:t>
+            <m:t>=ρ</m:t>
           </m:r>
           <m:acc>
             <m:accPr>
@@ -2891,14 +2849,7 @@
               <w:rFonts w:ascii="Cambria Math" w:hAnsi="Cambria Math"/>
               <w:lang w:val="hu-HU"/>
             </w:rPr>
-            <m:t xml:space="preserve"> </m:t>
-          </m:r>
-          <m:r>
-            <w:rPr>
-              <w:rFonts w:ascii="Cambria Math" w:hAnsi="Cambria Math"/>
-              <w:lang w:val="hu-HU"/>
-            </w:rPr>
-            <m:t>+</m:t>
+            <m:t xml:space="preserve"> +</m:t>
           </m:r>
           <m:sSup>
             <m:sSupPr>
@@ -2976,14 +2927,7 @@
               <w:rFonts w:ascii="Cambria Math" w:hAnsi="Cambria Math"/>
               <w:lang w:val="hu-HU"/>
             </w:rPr>
-            <m:t>=</m:t>
-          </m:r>
-          <m:r>
-            <w:rPr>
-              <w:rFonts w:ascii="Cambria Math" w:hAnsi="Cambria Math"/>
-              <w:lang w:val="hu-HU"/>
-            </w:rPr>
-            <m:t>ρ</m:t>
+            <m:t>=ρ</m:t>
           </m:r>
           <m:acc>
             <m:accPr>
@@ -3705,13 +3649,7 @@
         <w:rPr>
           <w:lang w:val="hu-HU"/>
         </w:rPr>
-        <w:t xml:space="preserve"> a játékos </w:t>
-      </w:r>
-      <w:r>
-        <w:rPr>
-          <w:lang w:val="hu-HU"/>
-        </w:rPr>
-        <w:t>új értékszáma</w:t>
+        <w:t xml:space="preserve"> a játékos új értékszáma</w:t>
       </w:r>
     </w:p>
     <w:p>
@@ -4656,14 +4594,7 @@
               <w:rFonts w:ascii="Cambria Math" w:hAnsi="Cambria Math"/>
               <w:lang w:val="hu-HU"/>
             </w:rPr>
-            <m:t>+</m:t>
-          </m:r>
-          <m:r>
-            <w:rPr>
-              <w:rFonts w:ascii="Cambria Math" w:hAnsi="Cambria Math"/>
-              <w:lang w:val="hu-HU"/>
-            </w:rPr>
-            <m:t>σ</m:t>
+            <m:t>+σ</m:t>
           </m:r>
           <m:bar>
             <m:barPr>
@@ -4759,14 +4690,7 @@
                   <w:rFonts w:ascii="Cambria Math" w:hAnsi="Cambria Math"/>
                   <w:lang w:val="hu-HU"/>
                 </w:rPr>
-                <m:t>+</m:t>
-              </m:r>
-              <m:r>
-                <w:rPr>
-                  <w:rFonts w:ascii="Cambria Math" w:hAnsi="Cambria Math"/>
-                  <w:lang w:val="hu-HU"/>
-                </w:rPr>
-                <m:t>σ</m:t>
+                <m:t>+σ</m:t>
               </m:r>
               <m:bar>
                 <m:barPr>
@@ -5002,14 +4926,7 @@
                   <w:rFonts w:ascii="Cambria Math" w:hAnsi="Cambria Math"/>
                   <w:lang w:val="hu-HU"/>
                 </w:rPr>
-                <m:t>+</m:t>
-              </m:r>
-              <m:r>
-                <w:rPr>
-                  <w:rFonts w:ascii="Cambria Math" w:hAnsi="Cambria Math"/>
-                  <w:lang w:val="hu-HU"/>
-                </w:rPr>
-                <m:t>σ</m:t>
+                <m:t>+σ</m:t>
               </m:r>
               <m:bar>
                 <m:barPr>
@@ -7166,13 +7083,4009 @@
           <w:lang w:val="hu-HU"/>
         </w:rPr>
       </w:pPr>
+      <m:oMath>
+        <m:sSubSup>
+          <m:sSubSupPr>
+            <m:ctrlPr>
+              <w:rPr>
+                <w:rFonts w:ascii="Cambria Math" w:hAnsi="Cambria Math"/>
+                <w:i/>
+                <w:lang w:val="hu-HU"/>
+              </w:rPr>
+            </m:ctrlPr>
+          </m:sSubSupPr>
+          <m:e>
+            <m:r>
+              <w:rPr>
+                <w:rFonts w:ascii="Cambria Math" w:hAnsi="Cambria Math"/>
+                <w:lang w:val="hu-HU"/>
+              </w:rPr>
+              <m:t>r</m:t>
+            </m:r>
+          </m:e>
+          <m:sub>
+            <m:r>
+              <w:rPr>
+                <w:rFonts w:ascii="Cambria Math" w:hAnsi="Cambria Math"/>
+                <w:lang w:val="hu-HU"/>
+              </w:rPr>
+              <m:t>i</m:t>
+            </m:r>
+          </m:sub>
+          <m:sup>
+            <m:r>
+              <w:rPr>
+                <w:rFonts w:ascii="Cambria Math" w:hAnsi="Cambria Math"/>
+                <w:lang w:val="hu-HU"/>
+              </w:rPr>
+              <m:t>'</m:t>
+            </m:r>
+          </m:sup>
+        </m:sSubSup>
+        <m:r>
+          <m:rPr>
+            <m:sty m:val="p"/>
+          </m:rPr>
+          <w:rPr>
+            <w:rFonts w:ascii="Cambria Math" w:hAnsi="Cambria Math"/>
+            <w:lang w:val="hu-HU"/>
+          </w:rPr>
+          <m:t>=</m:t>
+        </m:r>
+        <m:sSup>
+          <m:sSupPr>
+            <m:ctrlPr>
+              <w:rPr>
+                <w:rFonts w:ascii="Cambria Math" w:hAnsi="Cambria Math"/>
+                <w:i/>
+                <w:lang w:val="hu-HU"/>
+              </w:rPr>
+            </m:ctrlPr>
+          </m:sSupPr>
+          <m:e>
+            <m:d>
+              <m:dPr>
+                <m:ctrlPr>
+                  <w:rPr>
+                    <w:rFonts w:ascii="Cambria Math" w:hAnsi="Cambria Math"/>
+                    <w:i/>
+                    <w:lang w:val="hu-HU"/>
+                  </w:rPr>
+                </m:ctrlPr>
+              </m:dPr>
+              <m:e>
+                <m:r>
+                  <w:rPr>
+                    <w:rFonts w:ascii="Cambria Math" w:hAnsi="Cambria Math"/>
+                    <w:lang w:val="hu-HU"/>
+                  </w:rPr>
+                  <m:t>1-ρ</m:t>
+                </m:r>
+              </m:e>
+            </m:d>
+          </m:e>
+          <m:sup>
+            <m:r>
+              <w:rPr>
+                <w:rFonts w:ascii="Cambria Math" w:hAnsi="Cambria Math"/>
+                <w:lang w:val="hu-HU"/>
+              </w:rPr>
+              <m:t>g</m:t>
+            </m:r>
+          </m:sup>
+        </m:sSup>
+        <m:sSub>
+          <m:sSubPr>
+            <m:ctrlPr>
+              <w:rPr>
+                <w:rFonts w:ascii="Cambria Math" w:hAnsi="Cambria Math"/>
+                <w:i/>
+                <w:lang w:val="hu-HU"/>
+              </w:rPr>
+            </m:ctrlPr>
+          </m:sSubPr>
+          <m:e>
+            <m:r>
+              <w:rPr>
+                <w:rFonts w:ascii="Cambria Math" w:hAnsi="Cambria Math"/>
+                <w:lang w:val="hu-HU"/>
+              </w:rPr>
+              <m:t>r</m:t>
+            </m:r>
+          </m:e>
+          <m:sub>
+            <m:r>
+              <w:rPr>
+                <w:rFonts w:ascii="Cambria Math" w:hAnsi="Cambria Math"/>
+                <w:lang w:val="hu-HU"/>
+              </w:rPr>
+              <m:t>i</m:t>
+            </m:r>
+          </m:sub>
+        </m:sSub>
+        <m:r>
+          <w:rPr>
+            <w:rFonts w:ascii="Cambria Math" w:hAnsi="Cambria Math"/>
+            <w:lang w:val="hu-HU"/>
+          </w:rPr>
+          <m:t>+</m:t>
+        </m:r>
+        <m:d>
+          <m:dPr>
+            <m:ctrlPr>
+              <w:rPr>
+                <w:rFonts w:ascii="Cambria Math" w:hAnsi="Cambria Math"/>
+                <w:i/>
+                <w:lang w:val="hu-HU"/>
+              </w:rPr>
+            </m:ctrlPr>
+          </m:dPr>
+          <m:e>
+            <m:bar>
+              <m:barPr>
+                <m:pos m:val="top"/>
+                <m:ctrlPr>
+                  <w:rPr>
+                    <w:rFonts w:ascii="Cambria Math" w:hAnsi="Cambria Math"/>
+                    <w:i/>
+                    <w:lang w:val="hu-HU"/>
+                  </w:rPr>
+                </m:ctrlPr>
+              </m:barPr>
+              <m:e>
+                <m:r>
+                  <w:rPr>
+                    <w:rFonts w:ascii="Cambria Math" w:hAnsi="Cambria Math"/>
+                    <w:lang w:val="hu-HU"/>
+                  </w:rPr>
+                  <m:t>r</m:t>
+                </m:r>
+              </m:e>
+            </m:bar>
+            <m:r>
+              <w:rPr>
+                <w:rFonts w:ascii="Cambria Math" w:hAnsi="Cambria Math"/>
+                <w:lang w:val="hu-HU"/>
+              </w:rPr>
+              <m:t>+</m:t>
+            </m:r>
+            <m:f>
+              <m:fPr>
+                <m:ctrlPr>
+                  <w:rPr>
+                    <w:rFonts w:ascii="Cambria Math" w:hAnsi="Cambria Math"/>
+                    <w:i/>
+                    <w:lang w:val="hu-HU"/>
+                  </w:rPr>
+                </m:ctrlPr>
+              </m:fPr>
+              <m:num>
+                <m:r>
+                  <w:rPr>
+                    <w:rFonts w:ascii="Cambria Math" w:hAnsi="Cambria Math"/>
+                    <w:lang w:val="hu-HU"/>
+                  </w:rPr>
+                  <m:t>σ</m:t>
+                </m:r>
+              </m:num>
+              <m:den>
+                <m:r>
+                  <w:rPr>
+                    <w:rFonts w:ascii="Cambria Math" w:hAnsi="Cambria Math"/>
+                    <w:lang w:val="hu-HU"/>
+                  </w:rPr>
+                  <m:t>ρ</m:t>
+                </m:r>
+              </m:den>
+            </m:f>
+            <m:bar>
+              <m:barPr>
+                <m:pos m:val="top"/>
+                <m:ctrlPr>
+                  <w:rPr>
+                    <w:rFonts w:ascii="Cambria Math" w:hAnsi="Cambria Math"/>
+                    <w:i/>
+                    <w:lang w:val="hu-HU"/>
+                  </w:rPr>
+                </m:ctrlPr>
+              </m:barPr>
+              <m:e>
+                <m:sSub>
+                  <m:sSubPr>
+                    <m:ctrlPr>
+                      <w:rPr>
+                        <w:rFonts w:ascii="Cambria Math" w:hAnsi="Cambria Math"/>
+                        <w:i/>
+                        <w:lang w:val="hu-HU"/>
+                      </w:rPr>
+                    </m:ctrlPr>
+                  </m:sSubPr>
+                  <m:e>
+                    <m:r>
+                      <w:rPr>
+                        <w:rFonts w:ascii="Cambria Math" w:hAnsi="Cambria Math"/>
+                        <w:lang w:val="hu-HU"/>
+                      </w:rPr>
+                      <m:t>s</m:t>
+                    </m:r>
+                  </m:e>
+                  <m:sub>
+                    <m:r>
+                      <w:rPr>
+                        <w:rFonts w:ascii="Cambria Math" w:hAnsi="Cambria Math"/>
+                        <w:lang w:val="hu-HU"/>
+                      </w:rPr>
+                      <m:t>i</m:t>
+                    </m:r>
+                  </m:sub>
+                </m:sSub>
+              </m:e>
+            </m:bar>
+          </m:e>
+        </m:d>
+        <m:d>
+          <m:dPr>
+            <m:ctrlPr>
+              <w:rPr>
+                <w:rFonts w:ascii="Cambria Math" w:hAnsi="Cambria Math"/>
+                <w:i/>
+                <w:lang w:val="hu-HU"/>
+              </w:rPr>
+            </m:ctrlPr>
+          </m:dPr>
+          <m:e>
+            <m:r>
+              <w:rPr>
+                <w:rFonts w:ascii="Cambria Math" w:hAnsi="Cambria Math"/>
+                <w:lang w:val="hu-HU"/>
+              </w:rPr>
+              <m:t>1-</m:t>
+            </m:r>
+            <m:sSup>
+              <m:sSupPr>
+                <m:ctrlPr>
+                  <w:rPr>
+                    <w:rFonts w:ascii="Cambria Math" w:hAnsi="Cambria Math"/>
+                    <w:i/>
+                    <w:lang w:val="hu-HU"/>
+                  </w:rPr>
+                </m:ctrlPr>
+              </m:sSupPr>
+              <m:e>
+                <m:d>
+                  <m:dPr>
+                    <m:ctrlPr>
+                      <w:rPr>
+                        <w:rFonts w:ascii="Cambria Math" w:hAnsi="Cambria Math"/>
+                        <w:i/>
+                        <w:lang w:val="hu-HU"/>
+                      </w:rPr>
+                    </m:ctrlPr>
+                  </m:dPr>
+                  <m:e>
+                    <m:r>
+                      <w:rPr>
+                        <w:rFonts w:ascii="Cambria Math" w:hAnsi="Cambria Math"/>
+                        <w:lang w:val="hu-HU"/>
+                      </w:rPr>
+                      <m:t>1-ρ</m:t>
+                    </m:r>
+                  </m:e>
+                </m:d>
+              </m:e>
+              <m:sup>
+                <m:r>
+                  <w:rPr>
+                    <w:rFonts w:ascii="Cambria Math" w:hAnsi="Cambria Math"/>
+                    <w:lang w:val="hu-HU"/>
+                  </w:rPr>
+                  <m:t>g</m:t>
+                </m:r>
+              </m:sup>
+            </m:sSup>
+          </m:e>
+        </m:d>
+      </m:oMath>
+      <w:r>
+        <w:rPr>
+          <w:lang w:val="hu-HU"/>
+        </w:rPr>
+        <w:t>, ahol</w:t>
+      </w:r>
     </w:p>
     <w:p>
       <w:pPr>
+        <w:pStyle w:val="Listaszerbekezds"/>
+        <w:numPr>
+          <w:ilvl w:val="0"/>
+          <w:numId w:val="1"/>
+        </w:numPr>
         <w:rPr>
           <w:lang w:val="hu-HU"/>
         </w:rPr>
       </w:pPr>
+      <m:oMath>
+        <m:sSub>
+          <m:sSubPr>
+            <m:ctrlPr>
+              <w:rPr>
+                <w:rFonts w:ascii="Cambria Math" w:hAnsi="Cambria Math"/>
+                <w:i/>
+                <w:lang w:val="hu-HU"/>
+              </w:rPr>
+            </m:ctrlPr>
+          </m:sSubPr>
+          <m:e>
+            <m:r>
+              <w:rPr>
+                <w:rFonts w:ascii="Cambria Math" w:hAnsi="Cambria Math"/>
+                <w:lang w:val="hu-HU"/>
+              </w:rPr>
+              <m:t>r</m:t>
+            </m:r>
+          </m:e>
+          <m:sub>
+            <m:r>
+              <w:rPr>
+                <w:rFonts w:ascii="Cambria Math" w:hAnsi="Cambria Math"/>
+                <w:lang w:val="hu-HU"/>
+              </w:rPr>
+              <m:t>i</m:t>
+            </m:r>
+          </m:sub>
+        </m:sSub>
+      </m:oMath>
+      <w:r>
+        <w:rPr>
+          <w:lang w:val="hu-HU"/>
+        </w:rPr>
+        <w:t xml:space="preserve"> a játékos értékszáma</w:t>
+      </w:r>
+    </w:p>
+    <w:p>
+      <w:pPr>
+        <w:pStyle w:val="Listaszerbekezds"/>
+        <w:numPr>
+          <w:ilvl w:val="0"/>
+          <w:numId w:val="1"/>
+        </w:numPr>
+        <w:rPr>
+          <w:lang w:val="hu-HU"/>
+        </w:rPr>
+      </w:pPr>
+      <m:oMath>
+        <m:sSub>
+          <m:sSubPr>
+            <m:ctrlPr>
+              <w:rPr>
+                <w:rFonts w:ascii="Cambria Math" w:hAnsi="Cambria Math"/>
+                <w:i/>
+                <w:lang w:val="hu-HU"/>
+              </w:rPr>
+            </m:ctrlPr>
+          </m:sSubPr>
+          <m:e>
+            <m:r>
+              <w:rPr>
+                <w:rFonts w:ascii="Cambria Math" w:hAnsi="Cambria Math"/>
+                <w:lang w:val="hu-HU"/>
+              </w:rPr>
+              <m:t>r</m:t>
+            </m:r>
+          </m:e>
+          <m:sub>
+            <m:r>
+              <w:rPr>
+                <w:rFonts w:ascii="Cambria Math" w:hAnsi="Cambria Math"/>
+                <w:lang w:val="hu-HU"/>
+              </w:rPr>
+              <m:t>i</m:t>
+            </m:r>
+          </m:sub>
+        </m:sSub>
+        <m:r>
+          <w:rPr>
+            <w:rFonts w:ascii="Cambria Math" w:hAnsi="Cambria Math"/>
+            <w:lang w:val="hu-HU"/>
+          </w:rPr>
+          <m:t>'</m:t>
+        </m:r>
+      </m:oMath>
+      <w:r>
+        <w:rPr>
+          <w:lang w:val="hu-HU"/>
+        </w:rPr>
+        <w:t xml:space="preserve"> a játékos új értékszáma</w:t>
+      </w:r>
+    </w:p>
+    <w:p>
+      <w:pPr>
+        <w:pStyle w:val="Listaszerbekezds"/>
+        <w:numPr>
+          <w:ilvl w:val="0"/>
+          <w:numId w:val="1"/>
+        </w:numPr>
+        <w:rPr>
+          <w:lang w:val="hu-HU"/>
+        </w:rPr>
+      </w:pPr>
+      <m:oMath>
+        <m:bar>
+          <m:barPr>
+            <m:pos m:val="top"/>
+            <m:ctrlPr>
+              <w:rPr>
+                <w:rFonts w:ascii="Cambria Math" w:hAnsi="Cambria Math"/>
+                <w:lang w:val="hu-HU"/>
+              </w:rPr>
+            </m:ctrlPr>
+          </m:barPr>
+          <m:e>
+            <m:r>
+              <w:rPr>
+                <w:rFonts w:ascii="Cambria Math" w:hAnsi="Cambria Math"/>
+                <w:lang w:val="hu-HU"/>
+              </w:rPr>
+              <m:t>r</m:t>
+            </m:r>
+          </m:e>
+        </m:bar>
+      </m:oMath>
+      <w:r>
+        <w:rPr>
+          <w:lang w:val="hu-HU"/>
+        </w:rPr>
+        <w:t xml:space="preserve"> az értékszámok átlaga</w:t>
+      </w:r>
+    </w:p>
+    <w:p>
+      <w:pPr>
+        <w:pStyle w:val="Listaszerbekezds"/>
+        <w:numPr>
+          <w:ilvl w:val="0"/>
+          <w:numId w:val="1"/>
+        </w:numPr>
+        <w:rPr>
+          <w:lang w:val="hu-HU"/>
+        </w:rPr>
+      </w:pPr>
+      <m:oMath>
+        <m:r>
+          <w:rPr>
+            <w:rFonts w:ascii="Cambria Math" w:hAnsi="Cambria Math"/>
+            <w:lang w:val="hu-HU"/>
+          </w:rPr>
+          <m:t>g</m:t>
+        </m:r>
+      </m:oMath>
+      <w:r>
+        <w:rPr>
+          <w:lang w:val="hu-HU"/>
+        </w:rPr>
+        <w:t xml:space="preserve"> a játékok száma</w:t>
+      </w:r>
+    </w:p>
+    <w:p>
+      <w:pPr>
+        <w:pStyle w:val="Listaszerbekezds"/>
+        <w:numPr>
+          <w:ilvl w:val="0"/>
+          <w:numId w:val="1"/>
+        </w:numPr>
+        <w:rPr>
+          <w:lang w:val="hu-HU"/>
+        </w:rPr>
+      </w:pPr>
+      <m:oMath>
+        <m:bar>
+          <m:barPr>
+            <m:pos m:val="top"/>
+            <m:ctrlPr>
+              <w:rPr>
+                <w:rFonts w:ascii="Cambria Math" w:hAnsi="Cambria Math"/>
+                <w:i/>
+                <w:lang w:val="hu-HU"/>
+              </w:rPr>
+            </m:ctrlPr>
+          </m:barPr>
+          <m:e>
+            <m:sSub>
+              <m:sSubPr>
+                <m:ctrlPr>
+                  <w:rPr>
+                    <w:rFonts w:ascii="Cambria Math" w:hAnsi="Cambria Math"/>
+                    <w:i/>
+                    <w:lang w:val="hu-HU"/>
+                  </w:rPr>
+                </m:ctrlPr>
+              </m:sSubPr>
+              <m:e>
+                <m:r>
+                  <w:rPr>
+                    <w:rFonts w:ascii="Cambria Math" w:hAnsi="Cambria Math"/>
+                    <w:lang w:val="hu-HU"/>
+                  </w:rPr>
+                  <m:t>s</m:t>
+                </m:r>
+              </m:e>
+              <m:sub>
+                <m:r>
+                  <w:rPr>
+                    <w:rFonts w:ascii="Cambria Math" w:hAnsi="Cambria Math"/>
+                    <w:lang w:val="hu-HU"/>
+                  </w:rPr>
+                  <m:t>i</m:t>
+                </m:r>
+              </m:sub>
+            </m:sSub>
+          </m:e>
+        </m:bar>
+      </m:oMath>
+      <w:r>
+        <w:rPr>
+          <w:lang w:val="hu-HU"/>
+        </w:rPr>
+        <w:t xml:space="preserve"> a játékos átlagpontszáma</w:t>
+      </w:r>
+    </w:p>
+    <w:p>
+      <w:pPr>
+        <w:pStyle w:val="Listaszerbekezds"/>
+        <w:numPr>
+          <w:ilvl w:val="0"/>
+          <w:numId w:val="1"/>
+        </w:numPr>
+        <w:rPr>
+          <w:lang w:val="hu-HU"/>
+        </w:rPr>
+      </w:pPr>
+      <m:oMath>
+        <m:r>
+          <w:rPr>
+            <w:rFonts w:ascii="Cambria Math" w:hAnsi="Cambria Math"/>
+            <w:lang w:val="hu-HU"/>
+          </w:rPr>
+          <m:t>ρ</m:t>
+        </m:r>
+      </m:oMath>
+      <w:r>
+        <w:rPr>
+          <w:lang w:val="hu-HU"/>
+        </w:rPr>
+        <w:t xml:space="preserve"> (paraméter) </w:t>
+      </w:r>
+      <w:proofErr w:type="spellStart"/>
+      <w:r>
+        <w:rPr>
+          <w:lang w:val="hu-HU"/>
+        </w:rPr>
+        <w:t>újraosztási</w:t>
+      </w:r>
+      <w:proofErr w:type="spellEnd"/>
+      <w:r>
+        <w:rPr>
+          <w:lang w:val="hu-HU"/>
+        </w:rPr>
+        <w:t xml:space="preserve"> faktor</w:t>
+      </w:r>
+    </w:p>
+    <w:p>
+      <w:pPr>
+        <w:pStyle w:val="Listaszerbekezds"/>
+        <w:numPr>
+          <w:ilvl w:val="0"/>
+          <w:numId w:val="1"/>
+        </w:numPr>
+        <w:rPr>
+          <w:lang w:val="hu-HU"/>
+        </w:rPr>
+      </w:pPr>
+      <m:oMath>
+        <m:r>
+          <w:rPr>
+            <w:rFonts w:ascii="Cambria Math" w:hAnsi="Cambria Math"/>
+            <w:lang w:val="hu-HU"/>
+          </w:rPr>
+          <m:t>σ</m:t>
+        </m:r>
+      </m:oMath>
+      <w:r>
+        <w:rPr>
+          <w:lang w:val="hu-HU"/>
+        </w:rPr>
+        <w:t xml:space="preserve"> (paraméter) pontszorzó</w:t>
+      </w:r>
+    </w:p>
+    <w:p>
+      <w:pPr>
+        <w:rPr>
+          <w:lang w:val="hu-HU"/>
+        </w:rPr>
+      </w:pPr>
+      <w:r>
+        <w:rPr>
+          <w:lang w:val="hu-HU"/>
+        </w:rPr>
+        <w:t xml:space="preserve">Másképp </w:t>
+      </w:r>
+      <m:oMath>
+        <m:sSubSup>
+          <m:sSubSupPr>
+            <m:ctrlPr>
+              <w:rPr>
+                <w:rFonts w:ascii="Cambria Math" w:hAnsi="Cambria Math"/>
+                <w:i/>
+                <w:lang w:val="hu-HU"/>
+              </w:rPr>
+            </m:ctrlPr>
+          </m:sSubSupPr>
+          <m:e>
+            <m:r>
+              <w:rPr>
+                <w:rFonts w:ascii="Cambria Math" w:hAnsi="Cambria Math"/>
+                <w:lang w:val="hu-HU"/>
+              </w:rPr>
+              <m:t>r</m:t>
+            </m:r>
+          </m:e>
+          <m:sub>
+            <m:r>
+              <w:rPr>
+                <w:rFonts w:ascii="Cambria Math" w:hAnsi="Cambria Math"/>
+                <w:lang w:val="hu-HU"/>
+              </w:rPr>
+              <m:t>i</m:t>
+            </m:r>
+          </m:sub>
+          <m:sup>
+            <m:r>
+              <w:rPr>
+                <w:rFonts w:ascii="Cambria Math" w:hAnsi="Cambria Math"/>
+                <w:lang w:val="hu-HU"/>
+              </w:rPr>
+              <m:t>'</m:t>
+            </m:r>
+          </m:sup>
+        </m:sSubSup>
+        <m:r>
+          <w:rPr>
+            <w:rFonts w:ascii="Cambria Math" w:hAnsi="Cambria Math"/>
+            <w:lang w:val="hu-HU"/>
+          </w:rPr>
+          <m:t>=</m:t>
+        </m:r>
+        <m:sSup>
+          <m:sSupPr>
+            <m:ctrlPr>
+              <w:rPr>
+                <w:rFonts w:ascii="Cambria Math" w:hAnsi="Cambria Math"/>
+                <w:i/>
+                <w:lang w:val="hu-HU"/>
+              </w:rPr>
+            </m:ctrlPr>
+          </m:sSupPr>
+          <m:e>
+            <m:r>
+              <w:rPr>
+                <w:rFonts w:ascii="Cambria Math" w:hAnsi="Cambria Math"/>
+                <w:lang w:val="hu-HU"/>
+              </w:rPr>
+              <m:t>f</m:t>
+            </m:r>
+          </m:e>
+          <m:sup>
+            <m:r>
+              <w:rPr>
+                <w:rFonts w:ascii="Cambria Math" w:hAnsi="Cambria Math"/>
+                <w:lang w:val="hu-HU"/>
+              </w:rPr>
+              <m:t>g</m:t>
+            </m:r>
+          </m:sup>
+        </m:sSup>
+        <m:d>
+          <m:dPr>
+            <m:ctrlPr>
+              <w:rPr>
+                <w:rFonts w:ascii="Cambria Math" w:hAnsi="Cambria Math"/>
+                <w:i/>
+                <w:lang w:val="hu-HU"/>
+              </w:rPr>
+            </m:ctrlPr>
+          </m:dPr>
+          <m:e>
+            <m:sSub>
+              <m:sSubPr>
+                <m:ctrlPr>
+                  <w:rPr>
+                    <w:rFonts w:ascii="Cambria Math" w:hAnsi="Cambria Math"/>
+                    <w:i/>
+                    <w:lang w:val="hu-HU"/>
+                  </w:rPr>
+                </m:ctrlPr>
+              </m:sSubPr>
+              <m:e>
+                <m:r>
+                  <w:rPr>
+                    <w:rFonts w:ascii="Cambria Math" w:hAnsi="Cambria Math"/>
+                    <w:lang w:val="hu-HU"/>
+                  </w:rPr>
+                  <m:t>r</m:t>
+                </m:r>
+              </m:e>
+              <m:sub>
+                <m:r>
+                  <w:rPr>
+                    <w:rFonts w:ascii="Cambria Math" w:hAnsi="Cambria Math"/>
+                    <w:lang w:val="hu-HU"/>
+                  </w:rPr>
+                  <m:t>i</m:t>
+                </m:r>
+              </m:sub>
+            </m:sSub>
+          </m:e>
+        </m:d>
+      </m:oMath>
+      <w:r>
+        <w:rPr>
+          <w:lang w:val="hu-HU"/>
+        </w:rPr>
+        <w:t xml:space="preserve">, ahol </w:t>
+      </w:r>
+      <m:oMath>
+        <m:r>
+          <w:rPr>
+            <w:rFonts w:ascii="Cambria Math" w:hAnsi="Cambria Math"/>
+            <w:lang w:val="hu-HU"/>
+          </w:rPr>
+          <m:t>f</m:t>
+        </m:r>
+        <m:d>
+          <m:dPr>
+            <m:ctrlPr>
+              <w:rPr>
+                <w:rFonts w:ascii="Cambria Math" w:hAnsi="Cambria Math"/>
+                <w:i/>
+                <w:lang w:val="hu-HU"/>
+              </w:rPr>
+            </m:ctrlPr>
+          </m:dPr>
+          <m:e>
+            <m:sSub>
+              <m:sSubPr>
+                <m:ctrlPr>
+                  <w:rPr>
+                    <w:rFonts w:ascii="Cambria Math" w:hAnsi="Cambria Math"/>
+                    <w:i/>
+                    <w:lang w:val="hu-HU"/>
+                  </w:rPr>
+                </m:ctrlPr>
+              </m:sSubPr>
+              <m:e>
+                <m:r>
+                  <w:rPr>
+                    <w:rFonts w:ascii="Cambria Math" w:hAnsi="Cambria Math"/>
+                    <w:lang w:val="hu-HU"/>
+                  </w:rPr>
+                  <m:t>r</m:t>
+                </m:r>
+              </m:e>
+              <m:sub>
+                <m:r>
+                  <w:rPr>
+                    <w:rFonts w:ascii="Cambria Math" w:hAnsi="Cambria Math"/>
+                    <w:lang w:val="hu-HU"/>
+                  </w:rPr>
+                  <m:t>i</m:t>
+                </m:r>
+              </m:sub>
+            </m:sSub>
+          </m:e>
+        </m:d>
+        <m:r>
+          <w:rPr>
+            <w:rFonts w:ascii="Cambria Math" w:hAnsi="Cambria Math"/>
+            <w:lang w:val="hu-HU"/>
+          </w:rPr>
+          <m:t>=</m:t>
+        </m:r>
+        <m:sSub>
+          <m:sSubPr>
+            <m:ctrlPr>
+              <w:rPr>
+                <w:rFonts w:ascii="Cambria Math" w:hAnsi="Cambria Math"/>
+                <w:i/>
+                <w:lang w:val="hu-HU"/>
+              </w:rPr>
+            </m:ctrlPr>
+          </m:sSubPr>
+          <m:e>
+            <m:r>
+              <w:rPr>
+                <w:rFonts w:ascii="Cambria Math" w:hAnsi="Cambria Math"/>
+                <w:lang w:val="hu-HU"/>
+              </w:rPr>
+              <m:t>r</m:t>
+            </m:r>
+          </m:e>
+          <m:sub>
+            <m:r>
+              <w:rPr>
+                <w:rFonts w:ascii="Cambria Math" w:hAnsi="Cambria Math"/>
+                <w:lang w:val="hu-HU"/>
+              </w:rPr>
+              <m:t>i</m:t>
+            </m:r>
+          </m:sub>
+        </m:sSub>
+        <m:r>
+          <w:rPr>
+            <w:rFonts w:ascii="Cambria Math" w:hAnsi="Cambria Math"/>
+            <w:lang w:val="hu-HU"/>
+          </w:rPr>
+          <m:t>+ρ</m:t>
+        </m:r>
+        <m:d>
+          <m:dPr>
+            <m:ctrlPr>
+              <w:rPr>
+                <w:rFonts w:ascii="Cambria Math" w:hAnsi="Cambria Math"/>
+                <w:i/>
+                <w:lang w:val="hu-HU"/>
+              </w:rPr>
+            </m:ctrlPr>
+          </m:dPr>
+          <m:e>
+            <m:bar>
+              <m:barPr>
+                <m:pos m:val="top"/>
+                <m:ctrlPr>
+                  <w:rPr>
+                    <w:rFonts w:ascii="Cambria Math" w:hAnsi="Cambria Math"/>
+                    <w:i/>
+                    <w:lang w:val="hu-HU"/>
+                  </w:rPr>
+                </m:ctrlPr>
+              </m:barPr>
+              <m:e>
+                <m:r>
+                  <w:rPr>
+                    <w:rFonts w:ascii="Cambria Math" w:hAnsi="Cambria Math"/>
+                    <w:lang w:val="hu-HU"/>
+                  </w:rPr>
+                  <m:t>r</m:t>
+                </m:r>
+              </m:e>
+            </m:bar>
+            <m:r>
+              <w:rPr>
+                <w:rFonts w:ascii="Cambria Math" w:hAnsi="Cambria Math"/>
+                <w:lang w:val="hu-HU"/>
+              </w:rPr>
+              <m:t>-</m:t>
+            </m:r>
+            <m:sSub>
+              <m:sSubPr>
+                <m:ctrlPr>
+                  <w:rPr>
+                    <w:rFonts w:ascii="Cambria Math" w:hAnsi="Cambria Math"/>
+                    <w:i/>
+                    <w:lang w:val="hu-HU"/>
+                  </w:rPr>
+                </m:ctrlPr>
+              </m:sSubPr>
+              <m:e>
+                <m:r>
+                  <w:rPr>
+                    <w:rFonts w:ascii="Cambria Math" w:hAnsi="Cambria Math"/>
+                    <w:lang w:val="hu-HU"/>
+                  </w:rPr>
+                  <m:t>r</m:t>
+                </m:r>
+              </m:e>
+              <m:sub>
+                <m:r>
+                  <w:rPr>
+                    <w:rFonts w:ascii="Cambria Math" w:hAnsi="Cambria Math"/>
+                    <w:lang w:val="hu-HU"/>
+                  </w:rPr>
+                  <m:t>i</m:t>
+                </m:r>
+              </m:sub>
+            </m:sSub>
+          </m:e>
+        </m:d>
+        <m:r>
+          <w:rPr>
+            <w:rFonts w:ascii="Cambria Math" w:hAnsi="Cambria Math"/>
+            <w:lang w:val="hu-HU"/>
+          </w:rPr>
+          <m:t>+σ</m:t>
+        </m:r>
+        <m:bar>
+          <m:barPr>
+            <m:pos m:val="top"/>
+            <m:ctrlPr>
+              <w:rPr>
+                <w:rFonts w:ascii="Cambria Math" w:hAnsi="Cambria Math"/>
+                <w:i/>
+                <w:lang w:val="hu-HU"/>
+              </w:rPr>
+            </m:ctrlPr>
+          </m:barPr>
+          <m:e>
+            <m:sSub>
+              <m:sSubPr>
+                <m:ctrlPr>
+                  <w:rPr>
+                    <w:rFonts w:ascii="Cambria Math" w:hAnsi="Cambria Math"/>
+                    <w:i/>
+                    <w:lang w:val="hu-HU"/>
+                  </w:rPr>
+                </m:ctrlPr>
+              </m:sSubPr>
+              <m:e>
+                <m:r>
+                  <w:rPr>
+                    <w:rFonts w:ascii="Cambria Math" w:hAnsi="Cambria Math"/>
+                    <w:lang w:val="hu-HU"/>
+                  </w:rPr>
+                  <m:t>s</m:t>
+                </m:r>
+              </m:e>
+              <m:sub>
+                <m:r>
+                  <w:rPr>
+                    <w:rFonts w:ascii="Cambria Math" w:hAnsi="Cambria Math"/>
+                    <w:lang w:val="hu-HU"/>
+                  </w:rPr>
+                  <m:t>i</m:t>
+                </m:r>
+              </m:sub>
+            </m:sSub>
+          </m:e>
+        </m:bar>
+      </m:oMath>
+      <w:r>
+        <w:rPr>
+          <w:lang w:val="hu-HU"/>
+        </w:rPr>
+        <w:t>.</w:t>
+      </w:r>
+    </w:p>
+    <w:p>
+      <w:pPr>
+        <w:rPr>
+          <w:lang w:val="hu-HU"/>
+        </w:rPr>
+      </w:pPr>
+      <w:r>
+        <w:rPr>
+          <w:lang w:val="hu-HU"/>
+        </w:rPr>
+        <w:t xml:space="preserve">Ez </w:t>
+      </w:r>
+      <m:oMath>
+        <m:r>
+          <w:rPr>
+            <w:rFonts w:ascii="Cambria Math" w:hAnsi="Cambria Math"/>
+            <w:lang w:val="hu-HU"/>
+          </w:rPr>
+          <m:t>g=1</m:t>
+        </m:r>
+      </m:oMath>
+      <w:r>
+        <w:rPr>
+          <w:lang w:val="hu-HU"/>
+        </w:rPr>
+        <w:t xml:space="preserve"> esetén: </w:t>
+      </w:r>
+      <m:oMath>
+        <m:sSubSup>
+          <m:sSubSupPr>
+            <m:ctrlPr>
+              <w:rPr>
+                <w:rFonts w:ascii="Cambria Math" w:hAnsi="Cambria Math"/>
+                <w:i/>
+                <w:lang w:val="hu-HU"/>
+              </w:rPr>
+            </m:ctrlPr>
+          </m:sSubSupPr>
+          <m:e>
+            <m:r>
+              <w:rPr>
+                <w:rFonts w:ascii="Cambria Math" w:hAnsi="Cambria Math"/>
+                <w:lang w:val="hu-HU"/>
+              </w:rPr>
+              <m:t>r</m:t>
+            </m:r>
+          </m:e>
+          <m:sub>
+            <m:r>
+              <w:rPr>
+                <w:rFonts w:ascii="Cambria Math" w:hAnsi="Cambria Math"/>
+                <w:lang w:val="hu-HU"/>
+              </w:rPr>
+              <m:t>i</m:t>
+            </m:r>
+          </m:sub>
+          <m:sup>
+            <m:r>
+              <w:rPr>
+                <w:rFonts w:ascii="Cambria Math" w:hAnsi="Cambria Math"/>
+                <w:lang w:val="hu-HU"/>
+              </w:rPr>
+              <m:t>'</m:t>
+            </m:r>
+          </m:sup>
+        </m:sSubSup>
+        <m:r>
+          <w:rPr>
+            <w:rFonts w:ascii="Cambria Math" w:hAnsi="Cambria Math"/>
+            <w:lang w:val="hu-HU"/>
+          </w:rPr>
+          <m:t>=</m:t>
+        </m:r>
+        <m:sSub>
+          <m:sSubPr>
+            <m:ctrlPr>
+              <w:rPr>
+                <w:rFonts w:ascii="Cambria Math" w:hAnsi="Cambria Math"/>
+                <w:i/>
+                <w:lang w:val="hu-HU"/>
+              </w:rPr>
+            </m:ctrlPr>
+          </m:sSubPr>
+          <m:e>
+            <m:r>
+              <w:rPr>
+                <w:rFonts w:ascii="Cambria Math" w:hAnsi="Cambria Math"/>
+                <w:lang w:val="hu-HU"/>
+              </w:rPr>
+              <m:t>r</m:t>
+            </m:r>
+          </m:e>
+          <m:sub>
+            <m:r>
+              <w:rPr>
+                <w:rFonts w:ascii="Cambria Math" w:hAnsi="Cambria Math"/>
+                <w:lang w:val="hu-HU"/>
+              </w:rPr>
+              <m:t>i</m:t>
+            </m:r>
+          </m:sub>
+        </m:sSub>
+        <m:r>
+          <w:rPr>
+            <w:rFonts w:ascii="Cambria Math" w:hAnsi="Cambria Math"/>
+            <w:lang w:val="hu-HU"/>
+          </w:rPr>
+          <m:t>+ρ</m:t>
+        </m:r>
+        <m:d>
+          <m:dPr>
+            <m:ctrlPr>
+              <w:rPr>
+                <w:rFonts w:ascii="Cambria Math" w:hAnsi="Cambria Math"/>
+                <w:i/>
+                <w:lang w:val="hu-HU"/>
+              </w:rPr>
+            </m:ctrlPr>
+          </m:dPr>
+          <m:e>
+            <m:bar>
+              <m:barPr>
+                <m:pos m:val="top"/>
+                <m:ctrlPr>
+                  <w:rPr>
+                    <w:rFonts w:ascii="Cambria Math" w:hAnsi="Cambria Math"/>
+                    <w:i/>
+                    <w:lang w:val="hu-HU"/>
+                  </w:rPr>
+                </m:ctrlPr>
+              </m:barPr>
+              <m:e>
+                <m:r>
+                  <w:rPr>
+                    <w:rFonts w:ascii="Cambria Math" w:hAnsi="Cambria Math"/>
+                    <w:lang w:val="hu-HU"/>
+                  </w:rPr>
+                  <m:t>r</m:t>
+                </m:r>
+              </m:e>
+            </m:bar>
+            <m:r>
+              <w:rPr>
+                <w:rFonts w:ascii="Cambria Math" w:hAnsi="Cambria Math"/>
+                <w:lang w:val="hu-HU"/>
+              </w:rPr>
+              <m:t>-</m:t>
+            </m:r>
+            <m:sSub>
+              <m:sSubPr>
+                <m:ctrlPr>
+                  <w:rPr>
+                    <w:rFonts w:ascii="Cambria Math" w:hAnsi="Cambria Math"/>
+                    <w:i/>
+                    <w:lang w:val="hu-HU"/>
+                  </w:rPr>
+                </m:ctrlPr>
+              </m:sSubPr>
+              <m:e>
+                <m:r>
+                  <w:rPr>
+                    <w:rFonts w:ascii="Cambria Math" w:hAnsi="Cambria Math"/>
+                    <w:lang w:val="hu-HU"/>
+                  </w:rPr>
+                  <m:t>r</m:t>
+                </m:r>
+              </m:e>
+              <m:sub>
+                <m:r>
+                  <w:rPr>
+                    <w:rFonts w:ascii="Cambria Math" w:hAnsi="Cambria Math"/>
+                    <w:lang w:val="hu-HU"/>
+                  </w:rPr>
+                  <m:t>i</m:t>
+                </m:r>
+              </m:sub>
+            </m:sSub>
+          </m:e>
+        </m:d>
+        <m:r>
+          <w:rPr>
+            <w:rFonts w:ascii="Cambria Math" w:hAnsi="Cambria Math"/>
+            <w:lang w:val="hu-HU"/>
+          </w:rPr>
+          <m:t>+σ</m:t>
+        </m:r>
+        <m:sSub>
+          <m:sSubPr>
+            <m:ctrlPr>
+              <w:rPr>
+                <w:rFonts w:ascii="Cambria Math" w:hAnsi="Cambria Math"/>
+                <w:i/>
+                <w:lang w:val="hu-HU"/>
+              </w:rPr>
+            </m:ctrlPr>
+          </m:sSubPr>
+          <m:e>
+            <m:r>
+              <w:rPr>
+                <w:rFonts w:ascii="Cambria Math" w:hAnsi="Cambria Math"/>
+                <w:lang w:val="hu-HU"/>
+              </w:rPr>
+              <m:t>s</m:t>
+            </m:r>
+          </m:e>
+          <m:sub>
+            <m:r>
+              <w:rPr>
+                <w:rFonts w:ascii="Cambria Math" w:hAnsi="Cambria Math"/>
+                <w:lang w:val="hu-HU"/>
+              </w:rPr>
+              <m:t>i</m:t>
+            </m:r>
+          </m:sub>
+        </m:sSub>
+      </m:oMath>
+      <w:r>
+        <w:rPr>
+          <w:lang w:val="hu-HU"/>
+        </w:rPr>
+        <w:t>.</w:t>
+      </w:r>
+    </w:p>
+    <w:p>
+      <w:pPr>
+        <w:rPr>
+          <w:lang w:val="hu-HU"/>
+        </w:rPr>
+      </w:pPr>
+    </w:p>
+    <w:p>
+      <w:pPr>
+        <w:rPr>
+          <w:lang w:val="hu-HU"/>
+        </w:rPr>
+      </w:pPr>
+      <w:r>
+        <w:rPr>
+          <w:lang w:val="hu-HU"/>
+        </w:rPr>
+        <w:br w:type="column"/>
+      </w:r>
+      <m:oMath>
+        <m:r>
+          <w:rPr>
+            <w:rFonts w:ascii="Cambria Math" w:hAnsi="Cambria Math"/>
+            <w:lang w:val="hu-HU"/>
+          </w:rPr>
+          <w:lastRenderedPageBreak/>
+          <m:t>ρ</m:t>
+        </m:r>
+      </m:oMath>
+      <w:r>
+        <w:rPr>
+          <w:lang w:val="hu-HU"/>
+        </w:rPr>
+        <w:t xml:space="preserve"> helyett használjuk inkább a </w:t>
+      </w:r>
+      <m:oMath>
+        <m:sSup>
+          <m:sSupPr>
+            <m:ctrlPr>
+              <w:rPr>
+                <w:rFonts w:ascii="Cambria Math" w:hAnsi="Cambria Math"/>
+                <w:i/>
+                <w:lang w:val="hu-HU"/>
+              </w:rPr>
+            </m:ctrlPr>
+          </m:sSupPr>
+          <m:e>
+            <m:r>
+              <w:rPr>
+                <w:rFonts w:ascii="Cambria Math" w:hAnsi="Cambria Math"/>
+                <w:lang w:val="hu-HU"/>
+              </w:rPr>
+              <m:t>σ</m:t>
+            </m:r>
+          </m:e>
+          <m:sup>
+            <m:r>
+              <w:rPr>
+                <w:rFonts w:ascii="Cambria Math" w:hAnsi="Cambria Math"/>
+                <w:lang w:val="hu-HU"/>
+              </w:rPr>
+              <m:t>'</m:t>
+            </m:r>
+          </m:sup>
+        </m:sSup>
+        <m:r>
+          <w:rPr>
+            <w:rFonts w:ascii="Cambria Math" w:hAnsi="Cambria Math"/>
+            <w:lang w:val="hu-HU"/>
+          </w:rPr>
+          <m:t>=</m:t>
+        </m:r>
+        <m:f>
+          <m:fPr>
+            <m:ctrlPr>
+              <w:rPr>
+                <w:rFonts w:ascii="Cambria Math" w:hAnsi="Cambria Math"/>
+                <w:i/>
+                <w:lang w:val="hu-HU"/>
+              </w:rPr>
+            </m:ctrlPr>
+          </m:fPr>
+          <m:num>
+            <m:r>
+              <w:rPr>
+                <w:rFonts w:ascii="Cambria Math" w:hAnsi="Cambria Math"/>
+                <w:lang w:val="hu-HU"/>
+              </w:rPr>
+              <m:t>1</m:t>
+            </m:r>
+          </m:num>
+          <m:den>
+            <m:r>
+              <w:rPr>
+                <w:rFonts w:ascii="Cambria Math" w:hAnsi="Cambria Math"/>
+                <w:lang w:val="hu-HU"/>
+              </w:rPr>
+              <m:t>ρ</m:t>
+            </m:r>
+            <m:r>
+              <w:rPr>
+                <w:rFonts w:ascii="Cambria Math" w:hAnsi="Cambria Math"/>
+                <w:lang w:val="hu-HU"/>
+              </w:rPr>
+              <m:t>σ</m:t>
+            </m:r>
+          </m:den>
+        </m:f>
+      </m:oMath>
+      <w:r>
+        <w:rPr>
+          <w:lang w:val="hu-HU"/>
+        </w:rPr>
+        <w:t xml:space="preserve"> szétterjedés</w:t>
+      </w:r>
+      <w:r>
+        <w:rPr>
+          <w:lang w:val="hu-HU"/>
+        </w:rPr>
+        <w:t xml:space="preserve">t. </w:t>
+      </w:r>
+      <m:oMath>
+        <m:r>
+          <w:rPr>
+            <w:rFonts w:ascii="Cambria Math" w:hAnsi="Cambria Math"/>
+            <w:lang w:val="hu-HU"/>
+          </w:rPr>
+          <m:t>σ</m:t>
+        </m:r>
+      </m:oMath>
+      <w:r>
+        <w:rPr>
+          <w:lang w:val="hu-HU"/>
+        </w:rPr>
+        <w:t xml:space="preserve">-t jelöljük </w:t>
+      </w:r>
+      <m:oMath>
+        <m:r>
+          <w:rPr>
+            <w:rFonts w:ascii="Cambria Math" w:hAnsi="Cambria Math"/>
+            <w:lang w:val="hu-HU"/>
+          </w:rPr>
+          <m:t>α</m:t>
+        </m:r>
+      </m:oMath>
+      <w:r>
+        <w:rPr>
+          <w:lang w:val="hu-HU"/>
+        </w:rPr>
+        <w:t>-val.</w:t>
+      </w:r>
+    </w:p>
+    <w:p>
+      <w:pPr>
+        <w:rPr>
+          <w:lang w:val="de-DE"/>
+        </w:rPr>
+      </w:pPr>
+      <m:oMathPara>
+        <m:oMath>
+          <m:r>
+            <w:rPr>
+              <w:rFonts w:ascii="Cambria Math" w:hAnsi="Cambria Math"/>
+              <w:lang w:val="de-DE"/>
+            </w:rPr>
+            <m:t>ρ=</m:t>
+          </m:r>
+          <m:f>
+            <m:fPr>
+              <m:ctrlPr>
+                <w:rPr>
+                  <w:rFonts w:ascii="Cambria Math" w:hAnsi="Cambria Math"/>
+                  <w:i/>
+                  <w:lang w:val="de-DE"/>
+                </w:rPr>
+              </m:ctrlPr>
+            </m:fPr>
+            <m:num>
+              <m:r>
+                <w:rPr>
+                  <w:rFonts w:ascii="Cambria Math" w:hAnsi="Cambria Math"/>
+                  <w:lang w:val="de-DE"/>
+                </w:rPr>
+                <m:t>α</m:t>
+              </m:r>
+            </m:num>
+            <m:den>
+              <m:sSup>
+                <m:sSupPr>
+                  <m:ctrlPr>
+                    <w:rPr>
+                      <w:rFonts w:ascii="Cambria Math" w:hAnsi="Cambria Math"/>
+                      <w:i/>
+                      <w:lang w:val="de-DE"/>
+                    </w:rPr>
+                  </m:ctrlPr>
+                </m:sSupPr>
+                <m:e>
+                  <m:r>
+                    <w:rPr>
+                      <w:rFonts w:ascii="Cambria Math" w:hAnsi="Cambria Math"/>
+                      <w:lang w:val="de-DE"/>
+                    </w:rPr>
+                    <m:t>σ</m:t>
+                  </m:r>
+                </m:e>
+                <m:sup>
+                  <m:r>
+                    <w:rPr>
+                      <w:rFonts w:ascii="Cambria Math" w:hAnsi="Cambria Math"/>
+                      <w:lang w:val="de-DE"/>
+                    </w:rPr>
+                    <m:t>'</m:t>
+                  </m:r>
+                </m:sup>
+              </m:sSup>
+            </m:den>
+          </m:f>
+        </m:oMath>
+      </m:oMathPara>
+    </w:p>
+    <w:p>
+      <w:pPr>
+        <w:rPr>
+          <w:lang w:val="hu-HU"/>
+        </w:rPr>
+      </w:pPr>
+    </w:p>
+    <w:p>
+      <w:pPr>
+        <w:rPr>
+          <w:lang w:val="hu-HU"/>
+        </w:rPr>
+      </w:pPr>
+      <w:r>
+        <w:rPr>
+          <w:lang w:val="hu-HU"/>
+        </w:rPr>
+        <w:t>Egy játék esetén:</w:t>
+      </w:r>
+      <w:r>
+        <w:rPr>
+          <w:lang w:val="hu-HU"/>
+        </w:rPr>
+        <w:t xml:space="preserve"> </w:t>
+      </w:r>
+      <m:oMath>
+        <m:sSubSup>
+          <m:sSubSupPr>
+            <m:ctrlPr>
+              <w:rPr>
+                <w:rFonts w:ascii="Cambria Math" w:hAnsi="Cambria Math"/>
+                <w:i/>
+                <w:lang w:val="hu-HU"/>
+              </w:rPr>
+            </m:ctrlPr>
+          </m:sSubSupPr>
+          <m:e>
+            <m:r>
+              <w:rPr>
+                <w:rFonts w:ascii="Cambria Math" w:hAnsi="Cambria Math"/>
+                <w:lang w:val="hu-HU"/>
+              </w:rPr>
+              <m:t>r</m:t>
+            </m:r>
+          </m:e>
+          <m:sub>
+            <m:r>
+              <w:rPr>
+                <w:rFonts w:ascii="Cambria Math" w:hAnsi="Cambria Math"/>
+                <w:lang w:val="hu-HU"/>
+              </w:rPr>
+              <m:t>i</m:t>
+            </m:r>
+          </m:sub>
+          <m:sup>
+            <m:r>
+              <w:rPr>
+                <w:rFonts w:ascii="Cambria Math" w:hAnsi="Cambria Math"/>
+                <w:lang w:val="hu-HU"/>
+              </w:rPr>
+              <m:t>'</m:t>
+            </m:r>
+          </m:sup>
+        </m:sSubSup>
+        <m:r>
+          <w:rPr>
+            <w:rFonts w:ascii="Cambria Math" w:hAnsi="Cambria Math"/>
+            <w:lang w:val="hu-HU"/>
+          </w:rPr>
+          <m:t>=</m:t>
+        </m:r>
+        <m:sSub>
+          <m:sSubPr>
+            <m:ctrlPr>
+              <w:rPr>
+                <w:rFonts w:ascii="Cambria Math" w:hAnsi="Cambria Math"/>
+                <w:i/>
+                <w:lang w:val="hu-HU"/>
+              </w:rPr>
+            </m:ctrlPr>
+          </m:sSubPr>
+          <m:e>
+            <m:r>
+              <w:rPr>
+                <w:rFonts w:ascii="Cambria Math" w:hAnsi="Cambria Math"/>
+                <w:lang w:val="hu-HU"/>
+              </w:rPr>
+              <m:t>r</m:t>
+            </m:r>
+          </m:e>
+          <m:sub>
+            <m:r>
+              <w:rPr>
+                <w:rFonts w:ascii="Cambria Math" w:hAnsi="Cambria Math"/>
+                <w:lang w:val="hu-HU"/>
+              </w:rPr>
+              <m:t>i</m:t>
+            </m:r>
+          </m:sub>
+        </m:sSub>
+        <m:r>
+          <w:rPr>
+            <w:rFonts w:ascii="Cambria Math" w:hAnsi="Cambria Math"/>
+            <w:lang w:val="hu-HU"/>
+          </w:rPr>
+          <m:t>+α</m:t>
+        </m:r>
+        <m:d>
+          <m:dPr>
+            <m:ctrlPr>
+              <w:rPr>
+                <w:rFonts w:ascii="Cambria Math" w:hAnsi="Cambria Math"/>
+                <w:i/>
+                <w:lang w:val="hu-HU"/>
+              </w:rPr>
+            </m:ctrlPr>
+          </m:dPr>
+          <m:e>
+            <m:f>
+              <m:fPr>
+                <m:ctrlPr>
+                  <w:rPr>
+                    <w:rFonts w:ascii="Cambria Math" w:hAnsi="Cambria Math"/>
+                    <w:i/>
+                    <w:lang w:val="hu-HU"/>
+                  </w:rPr>
+                </m:ctrlPr>
+              </m:fPr>
+              <m:num>
+                <m:bar>
+                  <m:barPr>
+                    <m:pos m:val="top"/>
+                    <m:ctrlPr>
+                      <w:rPr>
+                        <w:rFonts w:ascii="Cambria Math" w:hAnsi="Cambria Math"/>
+                        <w:i/>
+                        <w:lang w:val="hu-HU"/>
+                      </w:rPr>
+                    </m:ctrlPr>
+                  </m:barPr>
+                  <m:e>
+                    <m:r>
+                      <w:rPr>
+                        <w:rFonts w:ascii="Cambria Math" w:hAnsi="Cambria Math"/>
+                        <w:lang w:val="hu-HU"/>
+                      </w:rPr>
+                      <m:t>r</m:t>
+                    </m:r>
+                  </m:e>
+                </m:bar>
+                <m:r>
+                  <w:rPr>
+                    <w:rFonts w:ascii="Cambria Math" w:hAnsi="Cambria Math"/>
+                    <w:lang w:val="hu-HU"/>
+                  </w:rPr>
+                  <m:t>-</m:t>
+                </m:r>
+                <m:sSub>
+                  <m:sSubPr>
+                    <m:ctrlPr>
+                      <w:rPr>
+                        <w:rFonts w:ascii="Cambria Math" w:hAnsi="Cambria Math"/>
+                        <w:i/>
+                        <w:lang w:val="hu-HU"/>
+                      </w:rPr>
+                    </m:ctrlPr>
+                  </m:sSubPr>
+                  <m:e>
+                    <m:r>
+                      <w:rPr>
+                        <w:rFonts w:ascii="Cambria Math" w:hAnsi="Cambria Math"/>
+                        <w:lang w:val="hu-HU"/>
+                      </w:rPr>
+                      <m:t>r</m:t>
+                    </m:r>
+                  </m:e>
+                  <m:sub>
+                    <m:r>
+                      <w:rPr>
+                        <w:rFonts w:ascii="Cambria Math" w:hAnsi="Cambria Math"/>
+                        <w:lang w:val="hu-HU"/>
+                      </w:rPr>
+                      <m:t>i</m:t>
+                    </m:r>
+                  </m:sub>
+                </m:sSub>
+              </m:num>
+              <m:den>
+                <m:r>
+                  <w:rPr>
+                    <w:rFonts w:ascii="Cambria Math" w:hAnsi="Cambria Math"/>
+                    <w:lang w:val="hu-HU"/>
+                  </w:rPr>
+                  <m:t>σ</m:t>
+                </m:r>
+              </m:den>
+            </m:f>
+            <m:r>
+              <w:rPr>
+                <w:rFonts w:ascii="Cambria Math" w:hAnsi="Cambria Math"/>
+                <w:lang w:val="hu-HU"/>
+              </w:rPr>
+              <m:t>+</m:t>
+            </m:r>
+            <m:sSub>
+              <m:sSubPr>
+                <m:ctrlPr>
+                  <w:rPr>
+                    <w:rFonts w:ascii="Cambria Math" w:hAnsi="Cambria Math"/>
+                    <w:i/>
+                    <w:lang w:val="hu-HU"/>
+                  </w:rPr>
+                </m:ctrlPr>
+              </m:sSubPr>
+              <m:e>
+                <m:r>
+                  <w:rPr>
+                    <w:rFonts w:ascii="Cambria Math" w:hAnsi="Cambria Math"/>
+                    <w:lang w:val="hu-HU"/>
+                  </w:rPr>
+                  <m:t>s</m:t>
+                </m:r>
+              </m:e>
+              <m:sub>
+                <m:r>
+                  <w:rPr>
+                    <w:rFonts w:ascii="Cambria Math" w:hAnsi="Cambria Math"/>
+                    <w:lang w:val="hu-HU"/>
+                  </w:rPr>
+                  <m:t>i</m:t>
+                </m:r>
+              </m:sub>
+            </m:sSub>
+          </m:e>
+        </m:d>
+      </m:oMath>
+      <w:r>
+        <w:rPr>
+          <w:lang w:val="hu-HU"/>
+        </w:rPr>
+        <w:t>, ahol</w:t>
+      </w:r>
+    </w:p>
+    <w:p>
+      <w:pPr>
+        <w:pStyle w:val="Listaszerbekezds"/>
+        <w:numPr>
+          <w:ilvl w:val="0"/>
+          <w:numId w:val="1"/>
+        </w:numPr>
+        <w:rPr>
+          <w:lang w:val="hu-HU"/>
+        </w:rPr>
+      </w:pPr>
+      <m:oMath>
+        <m:sSub>
+          <m:sSubPr>
+            <m:ctrlPr>
+              <w:rPr>
+                <w:rFonts w:ascii="Cambria Math" w:hAnsi="Cambria Math"/>
+                <w:i/>
+                <w:lang w:val="hu-HU"/>
+              </w:rPr>
+            </m:ctrlPr>
+          </m:sSubPr>
+          <m:e>
+            <m:r>
+              <w:rPr>
+                <w:rFonts w:ascii="Cambria Math" w:hAnsi="Cambria Math"/>
+                <w:lang w:val="hu-HU"/>
+              </w:rPr>
+              <m:t>r</m:t>
+            </m:r>
+          </m:e>
+          <m:sub>
+            <m:r>
+              <w:rPr>
+                <w:rFonts w:ascii="Cambria Math" w:hAnsi="Cambria Math"/>
+                <w:lang w:val="hu-HU"/>
+              </w:rPr>
+              <m:t>i</m:t>
+            </m:r>
+          </m:sub>
+        </m:sSub>
+      </m:oMath>
+      <w:r>
+        <w:rPr>
+          <w:lang w:val="hu-HU"/>
+        </w:rPr>
+        <w:t xml:space="preserve"> a játékos értékszáma</w:t>
+      </w:r>
+    </w:p>
+    <w:p>
+      <w:pPr>
+        <w:pStyle w:val="Listaszerbekezds"/>
+        <w:numPr>
+          <w:ilvl w:val="0"/>
+          <w:numId w:val="1"/>
+        </w:numPr>
+        <w:rPr>
+          <w:lang w:val="hu-HU"/>
+        </w:rPr>
+      </w:pPr>
+      <m:oMath>
+        <m:sSubSup>
+          <m:sSubSupPr>
+            <m:ctrlPr>
+              <w:rPr>
+                <w:rFonts w:ascii="Cambria Math" w:hAnsi="Cambria Math"/>
+                <w:i/>
+                <w:lang w:val="hu-HU"/>
+              </w:rPr>
+            </m:ctrlPr>
+          </m:sSubSupPr>
+          <m:e>
+            <m:r>
+              <w:rPr>
+                <w:rFonts w:ascii="Cambria Math" w:hAnsi="Cambria Math"/>
+                <w:lang w:val="hu-HU"/>
+              </w:rPr>
+              <m:t>r</m:t>
+            </m:r>
+          </m:e>
+          <m:sub>
+            <m:r>
+              <w:rPr>
+                <w:rFonts w:ascii="Cambria Math" w:hAnsi="Cambria Math"/>
+                <w:lang w:val="hu-HU"/>
+              </w:rPr>
+              <m:t>i</m:t>
+            </m:r>
+          </m:sub>
+          <m:sup>
+            <m:r>
+              <w:rPr>
+                <w:rFonts w:ascii="Cambria Math" w:hAnsi="Cambria Math"/>
+                <w:lang w:val="hu-HU"/>
+              </w:rPr>
+              <m:t>'</m:t>
+            </m:r>
+          </m:sup>
+        </m:sSubSup>
+      </m:oMath>
+      <w:r>
+        <w:rPr>
+          <w:lang w:val="hu-HU"/>
+        </w:rPr>
+        <w:t xml:space="preserve"> a játékos új értékszáma</w:t>
+      </w:r>
+    </w:p>
+    <w:p>
+      <w:pPr>
+        <w:pStyle w:val="Listaszerbekezds"/>
+        <w:numPr>
+          <w:ilvl w:val="0"/>
+          <w:numId w:val="1"/>
+        </w:numPr>
+        <w:rPr>
+          <w:lang w:val="hu-HU"/>
+        </w:rPr>
+      </w:pPr>
+      <m:oMath>
+        <m:bar>
+          <m:barPr>
+            <m:pos m:val="top"/>
+            <m:ctrlPr>
+              <w:rPr>
+                <w:rFonts w:ascii="Cambria Math" w:hAnsi="Cambria Math"/>
+                <w:lang w:val="hu-HU"/>
+              </w:rPr>
+            </m:ctrlPr>
+          </m:barPr>
+          <m:e>
+            <m:r>
+              <w:rPr>
+                <w:rFonts w:ascii="Cambria Math" w:hAnsi="Cambria Math"/>
+                <w:lang w:val="hu-HU"/>
+              </w:rPr>
+              <m:t>r</m:t>
+            </m:r>
+          </m:e>
+        </m:bar>
+      </m:oMath>
+      <w:r>
+        <w:rPr>
+          <w:lang w:val="hu-HU"/>
+        </w:rPr>
+        <w:t xml:space="preserve"> az értékszámok átlaga</w:t>
+      </w:r>
+    </w:p>
+    <w:p>
+      <w:pPr>
+        <w:pStyle w:val="Listaszerbekezds"/>
+        <w:numPr>
+          <w:ilvl w:val="0"/>
+          <w:numId w:val="1"/>
+        </w:numPr>
+        <w:rPr>
+          <w:lang w:val="hu-HU"/>
+        </w:rPr>
+      </w:pPr>
+      <m:oMath>
+        <m:sSub>
+          <m:sSubPr>
+            <m:ctrlPr>
+              <w:rPr>
+                <w:rFonts w:ascii="Cambria Math" w:hAnsi="Cambria Math"/>
+                <w:i/>
+                <w:lang w:val="hu-HU"/>
+              </w:rPr>
+            </m:ctrlPr>
+          </m:sSubPr>
+          <m:e>
+            <m:r>
+              <w:rPr>
+                <w:rFonts w:ascii="Cambria Math" w:hAnsi="Cambria Math"/>
+                <w:lang w:val="hu-HU"/>
+              </w:rPr>
+              <m:t>s</m:t>
+            </m:r>
+          </m:e>
+          <m:sub>
+            <m:r>
+              <w:rPr>
+                <w:rFonts w:ascii="Cambria Math" w:hAnsi="Cambria Math"/>
+                <w:lang w:val="hu-HU"/>
+              </w:rPr>
+              <m:t>i</m:t>
+            </m:r>
+          </m:sub>
+        </m:sSub>
+      </m:oMath>
+      <w:r>
+        <w:rPr>
+          <w:lang w:val="hu-HU"/>
+        </w:rPr>
+        <w:t xml:space="preserve"> </w:t>
+      </w:r>
+      <w:r>
+        <w:rPr>
+          <w:lang w:val="hu-HU"/>
+        </w:rPr>
+        <w:t>a játékos pontszáma</w:t>
+      </w:r>
+    </w:p>
+    <w:p>
+      <w:pPr>
+        <w:pStyle w:val="Listaszerbekezds"/>
+        <w:numPr>
+          <w:ilvl w:val="0"/>
+          <w:numId w:val="1"/>
+        </w:numPr>
+        <w:rPr>
+          <w:lang w:val="hu-HU"/>
+        </w:rPr>
+      </w:pPr>
+      <m:oMath>
+        <m:r>
+          <w:rPr>
+            <w:rFonts w:ascii="Cambria Math" w:hAnsi="Cambria Math"/>
+            <w:lang w:val="hu-HU"/>
+          </w:rPr>
+          <m:t>α</m:t>
+        </m:r>
+      </m:oMath>
+      <w:r>
+        <w:rPr>
+          <w:lang w:val="hu-HU"/>
+        </w:rPr>
+        <w:t xml:space="preserve"> (paraméter</w:t>
+      </w:r>
+      <w:r>
+        <w:rPr>
+          <w:lang w:val="hu-HU"/>
+        </w:rPr>
+        <w:t>: „score multiplier”</w:t>
+      </w:r>
+      <w:r>
+        <w:rPr>
+          <w:lang w:val="hu-HU"/>
+        </w:rPr>
+        <w:t xml:space="preserve">) </w:t>
+      </w:r>
+      <w:r>
+        <w:rPr>
+          <w:lang w:val="hu-HU"/>
+        </w:rPr>
+        <w:t>mennyire agresszívan legyenek az értékszámok módosítva</w:t>
+      </w:r>
+    </w:p>
+    <w:p>
+      <w:pPr>
+        <w:pStyle w:val="Listaszerbekezds"/>
+        <w:numPr>
+          <w:ilvl w:val="0"/>
+          <w:numId w:val="1"/>
+        </w:numPr>
+        <w:rPr>
+          <w:lang w:val="hu-HU"/>
+        </w:rPr>
+      </w:pPr>
+      <m:oMath>
+        <m:r>
+          <w:rPr>
+            <w:rFonts w:ascii="Cambria Math" w:hAnsi="Cambria Math"/>
+            <w:lang w:val="hu-HU"/>
+          </w:rPr>
+          <m:t>σ</m:t>
+        </m:r>
+      </m:oMath>
+      <w:r>
+        <w:rPr>
+          <w:lang w:val="hu-HU"/>
+        </w:rPr>
+        <w:t xml:space="preserve"> (paraméter</w:t>
+      </w:r>
+      <w:r>
+        <w:rPr>
+          <w:lang w:val="hu-HU"/>
+        </w:rPr>
+        <w:t>: „spread”</w:t>
+      </w:r>
+      <w:r>
+        <w:rPr>
+          <w:lang w:val="hu-HU"/>
+        </w:rPr>
+        <w:t xml:space="preserve">) </w:t>
+      </w:r>
+      <w:r>
+        <w:rPr>
+          <w:lang w:val="hu-HU"/>
+        </w:rPr>
+        <w:t xml:space="preserve">az átlagtól való </w:t>
+      </w:r>
+      <m:oMath>
+        <m:r>
+          <w:rPr>
+            <w:rFonts w:ascii="Cambria Math" w:hAnsi="Cambria Math"/>
+            <w:lang w:val="hu-HU"/>
+          </w:rPr>
+          <m:t>d</m:t>
+        </m:r>
+      </m:oMath>
+      <w:r>
+        <w:rPr>
+          <w:lang w:val="hu-HU"/>
+        </w:rPr>
+        <w:t xml:space="preserve"> értékszámmal való eltérés esetén </w:t>
+      </w:r>
+      <m:oMath>
+        <m:f>
+          <m:fPr>
+            <m:ctrlPr>
+              <w:rPr>
+                <w:rFonts w:ascii="Cambria Math" w:hAnsi="Cambria Math"/>
+                <w:i/>
+                <w:lang w:val="hu-HU"/>
+              </w:rPr>
+            </m:ctrlPr>
+          </m:fPr>
+          <m:num>
+            <m:r>
+              <w:rPr>
+                <w:rFonts w:ascii="Cambria Math" w:hAnsi="Cambria Math"/>
+                <w:lang w:val="hu-HU"/>
+              </w:rPr>
+              <m:t>d</m:t>
+            </m:r>
+          </m:num>
+          <m:den>
+            <m:r>
+              <w:rPr>
+                <w:rFonts w:ascii="Cambria Math" w:hAnsi="Cambria Math"/>
+                <w:lang w:val="hu-HU"/>
+              </w:rPr>
+              <m:t>σ</m:t>
+            </m:r>
+          </m:den>
+        </m:f>
+      </m:oMath>
+      <w:r>
+        <w:rPr>
+          <w:lang w:val="hu-HU"/>
+        </w:rPr>
+        <w:t xml:space="preserve"> pont lesz levonva játszmánként</w:t>
+      </w:r>
+    </w:p>
+    <w:p>
+      <w:pPr>
+        <w:rPr>
+          <w:lang w:val="hu-HU"/>
+        </w:rPr>
+      </w:pPr>
+      <w:r>
+        <w:rPr>
+          <w:lang w:val="hu-HU"/>
+        </w:rPr>
+        <w:t xml:space="preserve">Több játék esetén </w:t>
+      </w:r>
+      <m:oMath>
+        <m:r>
+          <w:rPr>
+            <w:rFonts w:ascii="Cambria Math" w:hAnsi="Cambria Math"/>
+            <w:lang w:val="hu-HU"/>
+          </w:rPr>
+          <m:t>g</m:t>
+        </m:r>
+      </m:oMath>
+      <w:r>
+        <w:rPr>
+          <w:lang w:val="hu-HU"/>
+        </w:rPr>
+        <w:t xml:space="preserve"> db </w:t>
+      </w:r>
+      <m:oMath>
+        <m:bar>
+          <m:barPr>
+            <m:pos m:val="top"/>
+            <m:ctrlPr>
+              <w:rPr>
+                <w:rFonts w:ascii="Cambria Math" w:hAnsi="Cambria Math"/>
+                <w:i/>
+                <w:lang w:val="hu-HU"/>
+              </w:rPr>
+            </m:ctrlPr>
+          </m:barPr>
+          <m:e>
+            <m:sSub>
+              <m:sSubPr>
+                <m:ctrlPr>
+                  <w:rPr>
+                    <w:rFonts w:ascii="Cambria Math" w:hAnsi="Cambria Math"/>
+                    <w:i/>
+                    <w:lang w:val="hu-HU"/>
+                  </w:rPr>
+                </m:ctrlPr>
+              </m:sSubPr>
+              <m:e>
+                <m:r>
+                  <w:rPr>
+                    <w:rFonts w:ascii="Cambria Math" w:hAnsi="Cambria Math"/>
+                    <w:lang w:val="hu-HU"/>
+                  </w:rPr>
+                  <m:t>s</m:t>
+                </m:r>
+              </m:e>
+              <m:sub>
+                <m:r>
+                  <w:rPr>
+                    <w:rFonts w:ascii="Cambria Math" w:hAnsi="Cambria Math"/>
+                    <w:lang w:val="hu-HU"/>
+                  </w:rPr>
+                  <m:t>i</m:t>
+                </m:r>
+              </m:sub>
+            </m:sSub>
+          </m:e>
+        </m:bar>
+      </m:oMath>
+      <w:r>
+        <w:rPr>
+          <w:lang w:val="hu-HU"/>
+        </w:rPr>
+        <w:t xml:space="preserve"> átlag pontszámú játékkal számol az algoritmus, azaz </w:t>
+      </w:r>
+      <m:oMath>
+        <m:sSubSup>
+          <m:sSubSupPr>
+            <m:ctrlPr>
+              <w:rPr>
+                <w:rFonts w:ascii="Cambria Math" w:hAnsi="Cambria Math"/>
+                <w:i/>
+                <w:lang w:val="hu-HU"/>
+              </w:rPr>
+            </m:ctrlPr>
+          </m:sSubSupPr>
+          <m:e>
+            <m:r>
+              <w:rPr>
+                <w:rFonts w:ascii="Cambria Math" w:hAnsi="Cambria Math"/>
+                <w:lang w:val="hu-HU"/>
+              </w:rPr>
+              <m:t>r</m:t>
+            </m:r>
+          </m:e>
+          <m:sub>
+            <m:r>
+              <w:rPr>
+                <w:rFonts w:ascii="Cambria Math" w:hAnsi="Cambria Math"/>
+                <w:lang w:val="hu-HU"/>
+              </w:rPr>
+              <m:t>i</m:t>
+            </m:r>
+          </m:sub>
+          <m:sup>
+            <m:r>
+              <w:rPr>
+                <w:rFonts w:ascii="Cambria Math" w:hAnsi="Cambria Math"/>
+                <w:lang w:val="hu-HU"/>
+              </w:rPr>
+              <m:t>'</m:t>
+            </m:r>
+          </m:sup>
+        </m:sSubSup>
+        <m:r>
+          <w:rPr>
+            <w:rFonts w:ascii="Cambria Math" w:hAnsi="Cambria Math"/>
+            <w:lang w:val="hu-HU"/>
+          </w:rPr>
+          <m:t>=</m:t>
+        </m:r>
+        <m:sSup>
+          <m:sSupPr>
+            <m:ctrlPr>
+              <w:rPr>
+                <w:rFonts w:ascii="Cambria Math" w:hAnsi="Cambria Math"/>
+                <w:i/>
+                <w:lang w:val="hu-HU"/>
+              </w:rPr>
+            </m:ctrlPr>
+          </m:sSupPr>
+          <m:e>
+            <m:r>
+              <w:rPr>
+                <w:rFonts w:ascii="Cambria Math" w:hAnsi="Cambria Math"/>
+                <w:lang w:val="hu-HU"/>
+              </w:rPr>
+              <m:t>f</m:t>
+            </m:r>
+          </m:e>
+          <m:sup>
+            <m:r>
+              <w:rPr>
+                <w:rFonts w:ascii="Cambria Math" w:hAnsi="Cambria Math"/>
+                <w:lang w:val="hu-HU"/>
+              </w:rPr>
+              <m:t>g</m:t>
+            </m:r>
+          </m:sup>
+        </m:sSup>
+        <m:d>
+          <m:dPr>
+            <m:ctrlPr>
+              <w:rPr>
+                <w:rFonts w:ascii="Cambria Math" w:hAnsi="Cambria Math"/>
+                <w:i/>
+                <w:lang w:val="hu-HU"/>
+              </w:rPr>
+            </m:ctrlPr>
+          </m:dPr>
+          <m:e>
+            <m:sSub>
+              <m:sSubPr>
+                <m:ctrlPr>
+                  <w:rPr>
+                    <w:rFonts w:ascii="Cambria Math" w:hAnsi="Cambria Math"/>
+                    <w:i/>
+                    <w:lang w:val="hu-HU"/>
+                  </w:rPr>
+                </m:ctrlPr>
+              </m:sSubPr>
+              <m:e>
+                <m:r>
+                  <w:rPr>
+                    <w:rFonts w:ascii="Cambria Math" w:hAnsi="Cambria Math"/>
+                    <w:lang w:val="hu-HU"/>
+                  </w:rPr>
+                  <m:t>r</m:t>
+                </m:r>
+              </m:e>
+              <m:sub>
+                <m:r>
+                  <w:rPr>
+                    <w:rFonts w:ascii="Cambria Math" w:hAnsi="Cambria Math"/>
+                    <w:lang w:val="hu-HU"/>
+                  </w:rPr>
+                  <m:t>i</m:t>
+                </m:r>
+              </m:sub>
+            </m:sSub>
+          </m:e>
+        </m:d>
+      </m:oMath>
+      <w:r>
+        <w:rPr>
+          <w:lang w:val="hu-HU"/>
+        </w:rPr>
+        <w:t xml:space="preserve">, ahol </w:t>
+      </w:r>
+      <m:oMath>
+        <m:r>
+          <w:rPr>
+            <w:rFonts w:ascii="Cambria Math" w:hAnsi="Cambria Math"/>
+            <w:lang w:val="hu-HU"/>
+          </w:rPr>
+          <m:t>f</m:t>
+        </m:r>
+        <m:d>
+          <m:dPr>
+            <m:ctrlPr>
+              <w:rPr>
+                <w:rFonts w:ascii="Cambria Math" w:hAnsi="Cambria Math"/>
+                <w:i/>
+                <w:lang w:val="hu-HU"/>
+              </w:rPr>
+            </m:ctrlPr>
+          </m:dPr>
+          <m:e>
+            <m:sSub>
+              <m:sSubPr>
+                <m:ctrlPr>
+                  <w:rPr>
+                    <w:rFonts w:ascii="Cambria Math" w:hAnsi="Cambria Math"/>
+                    <w:i/>
+                    <w:lang w:val="hu-HU"/>
+                  </w:rPr>
+                </m:ctrlPr>
+              </m:sSubPr>
+              <m:e>
+                <m:r>
+                  <w:rPr>
+                    <w:rFonts w:ascii="Cambria Math" w:hAnsi="Cambria Math"/>
+                    <w:lang w:val="hu-HU"/>
+                  </w:rPr>
+                  <m:t>r</m:t>
+                </m:r>
+              </m:e>
+              <m:sub>
+                <m:r>
+                  <w:rPr>
+                    <w:rFonts w:ascii="Cambria Math" w:hAnsi="Cambria Math"/>
+                    <w:lang w:val="hu-HU"/>
+                  </w:rPr>
+                  <m:t>i</m:t>
+                </m:r>
+              </m:sub>
+            </m:sSub>
+          </m:e>
+        </m:d>
+        <m:r>
+          <w:rPr>
+            <w:rFonts w:ascii="Cambria Math" w:hAnsi="Cambria Math"/>
+            <w:lang w:val="hu-HU"/>
+          </w:rPr>
+          <m:t>=</m:t>
+        </m:r>
+        <m:sSub>
+          <m:sSubPr>
+            <m:ctrlPr>
+              <w:rPr>
+                <w:rFonts w:ascii="Cambria Math" w:hAnsi="Cambria Math"/>
+                <w:i/>
+                <w:lang w:val="hu-HU"/>
+              </w:rPr>
+            </m:ctrlPr>
+          </m:sSubPr>
+          <m:e>
+            <m:r>
+              <w:rPr>
+                <w:rFonts w:ascii="Cambria Math" w:hAnsi="Cambria Math"/>
+                <w:lang w:val="hu-HU"/>
+              </w:rPr>
+              <m:t>r</m:t>
+            </m:r>
+          </m:e>
+          <m:sub>
+            <m:r>
+              <w:rPr>
+                <w:rFonts w:ascii="Cambria Math" w:hAnsi="Cambria Math"/>
+                <w:lang w:val="hu-HU"/>
+              </w:rPr>
+              <m:t>i</m:t>
+            </m:r>
+          </m:sub>
+        </m:sSub>
+        <m:r>
+          <w:rPr>
+            <w:rFonts w:ascii="Cambria Math" w:hAnsi="Cambria Math"/>
+            <w:lang w:val="hu-HU"/>
+          </w:rPr>
+          <m:t>+α</m:t>
+        </m:r>
+        <m:d>
+          <m:dPr>
+            <m:ctrlPr>
+              <w:rPr>
+                <w:rFonts w:ascii="Cambria Math" w:hAnsi="Cambria Math"/>
+                <w:i/>
+                <w:lang w:val="hu-HU"/>
+              </w:rPr>
+            </m:ctrlPr>
+          </m:dPr>
+          <m:e>
+            <m:f>
+              <m:fPr>
+                <m:ctrlPr>
+                  <w:rPr>
+                    <w:rFonts w:ascii="Cambria Math" w:hAnsi="Cambria Math"/>
+                    <w:i/>
+                    <w:lang w:val="hu-HU"/>
+                  </w:rPr>
+                </m:ctrlPr>
+              </m:fPr>
+              <m:num>
+                <m:bar>
+                  <m:barPr>
+                    <m:pos m:val="top"/>
+                    <m:ctrlPr>
+                      <w:rPr>
+                        <w:rFonts w:ascii="Cambria Math" w:hAnsi="Cambria Math"/>
+                        <w:i/>
+                        <w:lang w:val="hu-HU"/>
+                      </w:rPr>
+                    </m:ctrlPr>
+                  </m:barPr>
+                  <m:e>
+                    <m:r>
+                      <w:rPr>
+                        <w:rFonts w:ascii="Cambria Math" w:hAnsi="Cambria Math"/>
+                        <w:lang w:val="hu-HU"/>
+                      </w:rPr>
+                      <m:t>r</m:t>
+                    </m:r>
+                  </m:e>
+                </m:bar>
+                <m:r>
+                  <w:rPr>
+                    <w:rFonts w:ascii="Cambria Math" w:hAnsi="Cambria Math"/>
+                    <w:lang w:val="hu-HU"/>
+                  </w:rPr>
+                  <m:t>-</m:t>
+                </m:r>
+                <m:sSub>
+                  <m:sSubPr>
+                    <m:ctrlPr>
+                      <w:rPr>
+                        <w:rFonts w:ascii="Cambria Math" w:hAnsi="Cambria Math"/>
+                        <w:i/>
+                        <w:lang w:val="hu-HU"/>
+                      </w:rPr>
+                    </m:ctrlPr>
+                  </m:sSubPr>
+                  <m:e>
+                    <m:r>
+                      <w:rPr>
+                        <w:rFonts w:ascii="Cambria Math" w:hAnsi="Cambria Math"/>
+                        <w:lang w:val="hu-HU"/>
+                      </w:rPr>
+                      <m:t>r</m:t>
+                    </m:r>
+                  </m:e>
+                  <m:sub>
+                    <m:r>
+                      <w:rPr>
+                        <w:rFonts w:ascii="Cambria Math" w:hAnsi="Cambria Math"/>
+                        <w:lang w:val="hu-HU"/>
+                      </w:rPr>
+                      <m:t>i</m:t>
+                    </m:r>
+                  </m:sub>
+                </m:sSub>
+              </m:num>
+              <m:den>
+                <m:r>
+                  <w:rPr>
+                    <w:rFonts w:ascii="Cambria Math" w:hAnsi="Cambria Math"/>
+                    <w:lang w:val="hu-HU"/>
+                  </w:rPr>
+                  <m:t>σ</m:t>
+                </m:r>
+              </m:den>
+            </m:f>
+            <m:r>
+              <w:rPr>
+                <w:rFonts w:ascii="Cambria Math" w:hAnsi="Cambria Math"/>
+                <w:lang w:val="hu-HU"/>
+              </w:rPr>
+              <m:t>+</m:t>
+            </m:r>
+            <m:bar>
+              <m:barPr>
+                <m:pos m:val="top"/>
+                <m:ctrlPr>
+                  <w:rPr>
+                    <w:rFonts w:ascii="Cambria Math" w:hAnsi="Cambria Math"/>
+                    <w:i/>
+                    <w:lang w:val="hu-HU"/>
+                  </w:rPr>
+                </m:ctrlPr>
+              </m:barPr>
+              <m:e>
+                <m:sSub>
+                  <m:sSubPr>
+                    <m:ctrlPr>
+                      <w:rPr>
+                        <w:rFonts w:ascii="Cambria Math" w:hAnsi="Cambria Math"/>
+                        <w:i/>
+                        <w:lang w:val="hu-HU"/>
+                      </w:rPr>
+                    </m:ctrlPr>
+                  </m:sSubPr>
+                  <m:e>
+                    <m:r>
+                      <w:rPr>
+                        <w:rFonts w:ascii="Cambria Math" w:hAnsi="Cambria Math"/>
+                        <w:lang w:val="hu-HU"/>
+                      </w:rPr>
+                      <m:t>s</m:t>
+                    </m:r>
+                  </m:e>
+                  <m:sub>
+                    <m:r>
+                      <w:rPr>
+                        <w:rFonts w:ascii="Cambria Math" w:hAnsi="Cambria Math"/>
+                        <w:lang w:val="hu-HU"/>
+                      </w:rPr>
+                      <m:t>i</m:t>
+                    </m:r>
+                  </m:sub>
+                </m:sSub>
+              </m:e>
+            </m:bar>
+          </m:e>
+        </m:d>
+      </m:oMath>
+      <w:r>
+        <w:rPr>
+          <w:lang w:val="hu-HU"/>
+        </w:rPr>
+        <w:t xml:space="preserve">. Ezzel ekvivalens:  </w:t>
+      </w:r>
+      <m:oMath>
+        <m:sSubSup>
+          <m:sSubSupPr>
+            <m:ctrlPr>
+              <w:rPr>
+                <w:rFonts w:ascii="Cambria Math" w:hAnsi="Cambria Math"/>
+                <w:i/>
+                <w:lang w:val="hu-HU"/>
+              </w:rPr>
+            </m:ctrlPr>
+          </m:sSubSupPr>
+          <m:e>
+            <m:r>
+              <w:rPr>
+                <w:rFonts w:ascii="Cambria Math" w:hAnsi="Cambria Math"/>
+                <w:lang w:val="hu-HU"/>
+              </w:rPr>
+              <m:t>r</m:t>
+            </m:r>
+          </m:e>
+          <m:sub>
+            <m:r>
+              <w:rPr>
+                <w:rFonts w:ascii="Cambria Math" w:hAnsi="Cambria Math"/>
+                <w:lang w:val="hu-HU"/>
+              </w:rPr>
+              <m:t>i</m:t>
+            </m:r>
+          </m:sub>
+          <m:sup>
+            <m:r>
+              <w:rPr>
+                <w:rFonts w:ascii="Cambria Math" w:hAnsi="Cambria Math"/>
+                <w:lang w:val="hu-HU"/>
+              </w:rPr>
+              <m:t>'</m:t>
+            </m:r>
+          </m:sup>
+        </m:sSubSup>
+        <m:r>
+          <m:rPr>
+            <m:sty m:val="p"/>
+          </m:rPr>
+          <w:rPr>
+            <w:rFonts w:ascii="Cambria Math" w:hAnsi="Cambria Math"/>
+            <w:lang w:val="hu-HU"/>
+          </w:rPr>
+          <m:t>=</m:t>
+        </m:r>
+        <m:sSup>
+          <m:sSupPr>
+            <m:ctrlPr>
+              <w:rPr>
+                <w:rFonts w:ascii="Cambria Math" w:hAnsi="Cambria Math"/>
+                <w:i/>
+                <w:lang w:val="hu-HU"/>
+              </w:rPr>
+            </m:ctrlPr>
+          </m:sSupPr>
+          <m:e>
+            <m:d>
+              <m:dPr>
+                <m:ctrlPr>
+                  <w:rPr>
+                    <w:rFonts w:ascii="Cambria Math" w:hAnsi="Cambria Math"/>
+                    <w:i/>
+                    <w:lang w:val="hu-HU"/>
+                  </w:rPr>
+                </m:ctrlPr>
+              </m:dPr>
+              <m:e>
+                <m:r>
+                  <w:rPr>
+                    <w:rFonts w:ascii="Cambria Math" w:hAnsi="Cambria Math"/>
+                    <w:lang w:val="hu-HU"/>
+                  </w:rPr>
+                  <m:t>1-</m:t>
+                </m:r>
+                <m:f>
+                  <m:fPr>
+                    <m:ctrlPr>
+                      <w:rPr>
+                        <w:rFonts w:ascii="Cambria Math" w:hAnsi="Cambria Math"/>
+                        <w:i/>
+                        <w:lang w:val="hu-HU"/>
+                      </w:rPr>
+                    </m:ctrlPr>
+                  </m:fPr>
+                  <m:num>
+                    <m:r>
+                      <w:rPr>
+                        <w:rFonts w:ascii="Cambria Math" w:hAnsi="Cambria Math"/>
+                        <w:lang w:val="hu-HU"/>
+                      </w:rPr>
+                      <m:t>α</m:t>
+                    </m:r>
+                  </m:num>
+                  <m:den>
+                    <m:r>
+                      <w:rPr>
+                        <w:rFonts w:ascii="Cambria Math" w:hAnsi="Cambria Math"/>
+                        <w:lang w:val="hu-HU"/>
+                      </w:rPr>
+                      <m:t>σ</m:t>
+                    </m:r>
+                  </m:den>
+                </m:f>
+              </m:e>
+            </m:d>
+          </m:e>
+          <m:sup>
+            <m:r>
+              <w:rPr>
+                <w:rFonts w:ascii="Cambria Math" w:hAnsi="Cambria Math"/>
+                <w:lang w:val="hu-HU"/>
+              </w:rPr>
+              <m:t>g</m:t>
+            </m:r>
+          </m:sup>
+        </m:sSup>
+        <m:sSub>
+          <m:sSubPr>
+            <m:ctrlPr>
+              <w:rPr>
+                <w:rFonts w:ascii="Cambria Math" w:hAnsi="Cambria Math"/>
+                <w:i/>
+                <w:lang w:val="hu-HU"/>
+              </w:rPr>
+            </m:ctrlPr>
+          </m:sSubPr>
+          <m:e>
+            <m:r>
+              <w:rPr>
+                <w:rFonts w:ascii="Cambria Math" w:hAnsi="Cambria Math"/>
+                <w:lang w:val="hu-HU"/>
+              </w:rPr>
+              <m:t>r</m:t>
+            </m:r>
+          </m:e>
+          <m:sub>
+            <m:r>
+              <w:rPr>
+                <w:rFonts w:ascii="Cambria Math" w:hAnsi="Cambria Math"/>
+                <w:lang w:val="hu-HU"/>
+              </w:rPr>
+              <m:t>i</m:t>
+            </m:r>
+          </m:sub>
+        </m:sSub>
+        <m:r>
+          <w:rPr>
+            <w:rFonts w:ascii="Cambria Math" w:hAnsi="Cambria Math"/>
+            <w:lang w:val="hu-HU"/>
+          </w:rPr>
+          <m:t>+</m:t>
+        </m:r>
+        <m:d>
+          <m:dPr>
+            <m:ctrlPr>
+              <w:rPr>
+                <w:rFonts w:ascii="Cambria Math" w:hAnsi="Cambria Math"/>
+                <w:i/>
+                <w:lang w:val="hu-HU"/>
+              </w:rPr>
+            </m:ctrlPr>
+          </m:dPr>
+          <m:e>
+            <m:bar>
+              <m:barPr>
+                <m:pos m:val="top"/>
+                <m:ctrlPr>
+                  <w:rPr>
+                    <w:rFonts w:ascii="Cambria Math" w:hAnsi="Cambria Math"/>
+                    <w:i/>
+                    <w:lang w:val="hu-HU"/>
+                  </w:rPr>
+                </m:ctrlPr>
+              </m:barPr>
+              <m:e>
+                <m:r>
+                  <w:rPr>
+                    <w:rFonts w:ascii="Cambria Math" w:hAnsi="Cambria Math"/>
+                    <w:lang w:val="hu-HU"/>
+                  </w:rPr>
+                  <m:t>r</m:t>
+                </m:r>
+              </m:e>
+            </m:bar>
+            <m:r>
+              <w:rPr>
+                <w:rFonts w:ascii="Cambria Math" w:hAnsi="Cambria Math"/>
+                <w:lang w:val="hu-HU"/>
+              </w:rPr>
+              <m:t>+</m:t>
+            </m:r>
+            <m:r>
+              <w:rPr>
+                <w:rFonts w:ascii="Cambria Math" w:hAnsi="Cambria Math"/>
+                <w:lang w:val="hu-HU"/>
+              </w:rPr>
+              <m:t>σ</m:t>
+            </m:r>
+            <m:bar>
+              <m:barPr>
+                <m:pos m:val="top"/>
+                <m:ctrlPr>
+                  <w:rPr>
+                    <w:rFonts w:ascii="Cambria Math" w:hAnsi="Cambria Math"/>
+                    <w:i/>
+                    <w:lang w:val="hu-HU"/>
+                  </w:rPr>
+                </m:ctrlPr>
+              </m:barPr>
+              <m:e>
+                <m:sSub>
+                  <m:sSubPr>
+                    <m:ctrlPr>
+                      <w:rPr>
+                        <w:rFonts w:ascii="Cambria Math" w:hAnsi="Cambria Math"/>
+                        <w:i/>
+                        <w:lang w:val="hu-HU"/>
+                      </w:rPr>
+                    </m:ctrlPr>
+                  </m:sSubPr>
+                  <m:e>
+                    <m:r>
+                      <w:rPr>
+                        <w:rFonts w:ascii="Cambria Math" w:hAnsi="Cambria Math"/>
+                        <w:lang w:val="hu-HU"/>
+                      </w:rPr>
+                      <m:t>s</m:t>
+                    </m:r>
+                  </m:e>
+                  <m:sub>
+                    <m:r>
+                      <w:rPr>
+                        <w:rFonts w:ascii="Cambria Math" w:hAnsi="Cambria Math"/>
+                        <w:lang w:val="hu-HU"/>
+                      </w:rPr>
+                      <m:t>i</m:t>
+                    </m:r>
+                  </m:sub>
+                </m:sSub>
+              </m:e>
+            </m:bar>
+          </m:e>
+        </m:d>
+        <m:d>
+          <m:dPr>
+            <m:ctrlPr>
+              <w:rPr>
+                <w:rFonts w:ascii="Cambria Math" w:hAnsi="Cambria Math"/>
+                <w:i/>
+                <w:lang w:val="hu-HU"/>
+              </w:rPr>
+            </m:ctrlPr>
+          </m:dPr>
+          <m:e>
+            <m:r>
+              <w:rPr>
+                <w:rFonts w:ascii="Cambria Math" w:hAnsi="Cambria Math"/>
+                <w:lang w:val="hu-HU"/>
+              </w:rPr>
+              <m:t>1-</m:t>
+            </m:r>
+            <m:sSup>
+              <m:sSupPr>
+                <m:ctrlPr>
+                  <w:rPr>
+                    <w:rFonts w:ascii="Cambria Math" w:hAnsi="Cambria Math"/>
+                    <w:i/>
+                    <w:lang w:val="hu-HU"/>
+                  </w:rPr>
+                </m:ctrlPr>
+              </m:sSupPr>
+              <m:e>
+                <m:d>
+                  <m:dPr>
+                    <m:ctrlPr>
+                      <w:rPr>
+                        <w:rFonts w:ascii="Cambria Math" w:hAnsi="Cambria Math"/>
+                        <w:i/>
+                        <w:lang w:val="hu-HU"/>
+                      </w:rPr>
+                    </m:ctrlPr>
+                  </m:dPr>
+                  <m:e>
+                    <m:r>
+                      <w:rPr>
+                        <w:rFonts w:ascii="Cambria Math" w:hAnsi="Cambria Math"/>
+                        <w:lang w:val="hu-HU"/>
+                      </w:rPr>
+                      <m:t>1-</m:t>
+                    </m:r>
+                    <m:f>
+                      <m:fPr>
+                        <m:ctrlPr>
+                          <w:rPr>
+                            <w:rFonts w:ascii="Cambria Math" w:hAnsi="Cambria Math"/>
+                            <w:i/>
+                            <w:lang w:val="hu-HU"/>
+                          </w:rPr>
+                        </m:ctrlPr>
+                      </m:fPr>
+                      <m:num>
+                        <m:r>
+                          <w:rPr>
+                            <w:rFonts w:ascii="Cambria Math" w:hAnsi="Cambria Math"/>
+                            <w:lang w:val="hu-HU"/>
+                          </w:rPr>
+                          <m:t>α</m:t>
+                        </m:r>
+                      </m:num>
+                      <m:den>
+                        <m:r>
+                          <w:rPr>
+                            <w:rFonts w:ascii="Cambria Math" w:hAnsi="Cambria Math"/>
+                            <w:lang w:val="hu-HU"/>
+                          </w:rPr>
+                          <m:t>σ</m:t>
+                        </m:r>
+                      </m:den>
+                    </m:f>
+                  </m:e>
+                </m:d>
+              </m:e>
+              <m:sup>
+                <m:r>
+                  <w:rPr>
+                    <w:rFonts w:ascii="Cambria Math" w:hAnsi="Cambria Math"/>
+                    <w:lang w:val="hu-HU"/>
+                  </w:rPr>
+                  <m:t>g</m:t>
+                </m:r>
+              </m:sup>
+            </m:sSup>
+          </m:e>
+        </m:d>
+      </m:oMath>
+      <w:r>
+        <w:rPr>
+          <w:lang w:val="hu-HU"/>
+        </w:rPr>
+        <w:t>.</w:t>
+      </w:r>
+    </w:p>
+    <w:p>
+      <w:pPr>
+        <w:rPr>
+          <w:lang w:val="hu-HU"/>
+        </w:rPr>
+      </w:pPr>
+    </w:p>
+    <w:p>
+      <w:pPr>
+        <w:rPr>
+          <w:lang w:val="hu-HU"/>
+        </w:rPr>
+      </w:pPr>
+    </w:p>
+    <w:p>
+      <w:pPr>
+        <w:rPr>
+          <w:lang w:val="hu-HU"/>
+        </w:rPr>
+      </w:pPr>
+      <m:oMath>
+        <m:sSubSup>
+          <m:sSubSupPr>
+            <m:ctrlPr>
+              <w:rPr>
+                <w:rFonts w:ascii="Cambria Math" w:hAnsi="Cambria Math"/>
+                <w:i/>
+                <w:lang w:val="hu-HU"/>
+              </w:rPr>
+            </m:ctrlPr>
+          </m:sSubSupPr>
+          <m:e>
+            <m:r>
+              <w:rPr>
+                <w:rFonts w:ascii="Cambria Math" w:hAnsi="Cambria Math"/>
+                <w:lang w:val="hu-HU"/>
+              </w:rPr>
+              <m:t>r</m:t>
+            </m:r>
+          </m:e>
+          <m:sub>
+            <m:r>
+              <w:rPr>
+                <w:rFonts w:ascii="Cambria Math" w:hAnsi="Cambria Math"/>
+                <w:lang w:val="hu-HU"/>
+              </w:rPr>
+              <m:t>i</m:t>
+            </m:r>
+          </m:sub>
+          <m:sup>
+            <m:r>
+              <w:rPr>
+                <w:rFonts w:ascii="Cambria Math" w:hAnsi="Cambria Math"/>
+                <w:lang w:val="hu-HU"/>
+              </w:rPr>
+              <m:t>'</m:t>
+            </m:r>
+          </m:sup>
+        </m:sSubSup>
+        <m:r>
+          <m:rPr>
+            <m:sty m:val="p"/>
+          </m:rPr>
+          <w:rPr>
+            <w:rFonts w:ascii="Cambria Math" w:hAnsi="Cambria Math"/>
+            <w:lang w:val="hu-HU"/>
+          </w:rPr>
+          <m:t>=</m:t>
+        </m:r>
+        <m:sSup>
+          <m:sSupPr>
+            <m:ctrlPr>
+              <w:rPr>
+                <w:rFonts w:ascii="Cambria Math" w:hAnsi="Cambria Math"/>
+                <w:i/>
+                <w:lang w:val="hu-HU"/>
+              </w:rPr>
+            </m:ctrlPr>
+          </m:sSupPr>
+          <m:e>
+            <m:d>
+              <m:dPr>
+                <m:ctrlPr>
+                  <w:rPr>
+                    <w:rFonts w:ascii="Cambria Math" w:hAnsi="Cambria Math"/>
+                    <w:i/>
+                    <w:lang w:val="hu-HU"/>
+                  </w:rPr>
+                </m:ctrlPr>
+              </m:dPr>
+              <m:e>
+                <m:r>
+                  <w:rPr>
+                    <w:rFonts w:ascii="Cambria Math" w:hAnsi="Cambria Math"/>
+                    <w:lang w:val="hu-HU"/>
+                  </w:rPr>
+                  <m:t>1-ρ</m:t>
+                </m:r>
+              </m:e>
+            </m:d>
+          </m:e>
+          <m:sup>
+            <m:r>
+              <w:rPr>
+                <w:rFonts w:ascii="Cambria Math" w:hAnsi="Cambria Math"/>
+                <w:lang w:val="hu-HU"/>
+              </w:rPr>
+              <m:t>g</m:t>
+            </m:r>
+          </m:sup>
+        </m:sSup>
+        <m:sSub>
+          <m:sSubPr>
+            <m:ctrlPr>
+              <w:rPr>
+                <w:rFonts w:ascii="Cambria Math" w:hAnsi="Cambria Math"/>
+                <w:i/>
+                <w:lang w:val="hu-HU"/>
+              </w:rPr>
+            </m:ctrlPr>
+          </m:sSubPr>
+          <m:e>
+            <m:r>
+              <w:rPr>
+                <w:rFonts w:ascii="Cambria Math" w:hAnsi="Cambria Math"/>
+                <w:lang w:val="hu-HU"/>
+              </w:rPr>
+              <m:t>r</m:t>
+            </m:r>
+          </m:e>
+          <m:sub>
+            <m:r>
+              <w:rPr>
+                <w:rFonts w:ascii="Cambria Math" w:hAnsi="Cambria Math"/>
+                <w:lang w:val="hu-HU"/>
+              </w:rPr>
+              <m:t>i</m:t>
+            </m:r>
+          </m:sub>
+        </m:sSub>
+        <m:r>
+          <w:rPr>
+            <w:rFonts w:ascii="Cambria Math" w:hAnsi="Cambria Math"/>
+            <w:lang w:val="hu-HU"/>
+          </w:rPr>
+          <m:t>+</m:t>
+        </m:r>
+        <m:d>
+          <m:dPr>
+            <m:ctrlPr>
+              <w:rPr>
+                <w:rFonts w:ascii="Cambria Math" w:hAnsi="Cambria Math"/>
+                <w:i/>
+                <w:lang w:val="hu-HU"/>
+              </w:rPr>
+            </m:ctrlPr>
+          </m:dPr>
+          <m:e>
+            <m:bar>
+              <m:barPr>
+                <m:pos m:val="top"/>
+                <m:ctrlPr>
+                  <w:rPr>
+                    <w:rFonts w:ascii="Cambria Math" w:hAnsi="Cambria Math"/>
+                    <w:i/>
+                    <w:lang w:val="hu-HU"/>
+                  </w:rPr>
+                </m:ctrlPr>
+              </m:barPr>
+              <m:e>
+                <m:r>
+                  <w:rPr>
+                    <w:rFonts w:ascii="Cambria Math" w:hAnsi="Cambria Math"/>
+                    <w:lang w:val="hu-HU"/>
+                  </w:rPr>
+                  <m:t>r</m:t>
+                </m:r>
+              </m:e>
+            </m:bar>
+            <m:r>
+              <w:rPr>
+                <w:rFonts w:ascii="Cambria Math" w:hAnsi="Cambria Math"/>
+                <w:lang w:val="hu-HU"/>
+              </w:rPr>
+              <m:t>+</m:t>
+            </m:r>
+            <m:f>
+              <m:fPr>
+                <m:ctrlPr>
+                  <w:rPr>
+                    <w:rFonts w:ascii="Cambria Math" w:hAnsi="Cambria Math"/>
+                    <w:i/>
+                    <w:lang w:val="hu-HU"/>
+                  </w:rPr>
+                </m:ctrlPr>
+              </m:fPr>
+              <m:num>
+                <m:r>
+                  <w:rPr>
+                    <w:rFonts w:ascii="Cambria Math" w:hAnsi="Cambria Math"/>
+                    <w:lang w:val="hu-HU"/>
+                  </w:rPr>
+                  <m:t>σ</m:t>
+                </m:r>
+              </m:num>
+              <m:den>
+                <m:r>
+                  <w:rPr>
+                    <w:rFonts w:ascii="Cambria Math" w:hAnsi="Cambria Math"/>
+                    <w:lang w:val="hu-HU"/>
+                  </w:rPr>
+                  <m:t>ρ</m:t>
+                </m:r>
+              </m:den>
+            </m:f>
+            <m:bar>
+              <m:barPr>
+                <m:pos m:val="top"/>
+                <m:ctrlPr>
+                  <w:rPr>
+                    <w:rFonts w:ascii="Cambria Math" w:hAnsi="Cambria Math"/>
+                    <w:i/>
+                    <w:lang w:val="hu-HU"/>
+                  </w:rPr>
+                </m:ctrlPr>
+              </m:barPr>
+              <m:e>
+                <m:sSub>
+                  <m:sSubPr>
+                    <m:ctrlPr>
+                      <w:rPr>
+                        <w:rFonts w:ascii="Cambria Math" w:hAnsi="Cambria Math"/>
+                        <w:i/>
+                        <w:lang w:val="hu-HU"/>
+                      </w:rPr>
+                    </m:ctrlPr>
+                  </m:sSubPr>
+                  <m:e>
+                    <m:r>
+                      <w:rPr>
+                        <w:rFonts w:ascii="Cambria Math" w:hAnsi="Cambria Math"/>
+                        <w:lang w:val="hu-HU"/>
+                      </w:rPr>
+                      <m:t>s</m:t>
+                    </m:r>
+                  </m:e>
+                  <m:sub>
+                    <m:r>
+                      <w:rPr>
+                        <w:rFonts w:ascii="Cambria Math" w:hAnsi="Cambria Math"/>
+                        <w:lang w:val="hu-HU"/>
+                      </w:rPr>
+                      <m:t>i</m:t>
+                    </m:r>
+                  </m:sub>
+                </m:sSub>
+              </m:e>
+            </m:bar>
+          </m:e>
+        </m:d>
+        <m:d>
+          <m:dPr>
+            <m:ctrlPr>
+              <w:rPr>
+                <w:rFonts w:ascii="Cambria Math" w:hAnsi="Cambria Math"/>
+                <w:i/>
+                <w:lang w:val="hu-HU"/>
+              </w:rPr>
+            </m:ctrlPr>
+          </m:dPr>
+          <m:e>
+            <m:r>
+              <w:rPr>
+                <w:rFonts w:ascii="Cambria Math" w:hAnsi="Cambria Math"/>
+                <w:lang w:val="hu-HU"/>
+              </w:rPr>
+              <m:t>1-</m:t>
+            </m:r>
+            <m:sSup>
+              <m:sSupPr>
+                <m:ctrlPr>
+                  <w:rPr>
+                    <w:rFonts w:ascii="Cambria Math" w:hAnsi="Cambria Math"/>
+                    <w:i/>
+                    <w:lang w:val="hu-HU"/>
+                  </w:rPr>
+                </m:ctrlPr>
+              </m:sSupPr>
+              <m:e>
+                <m:d>
+                  <m:dPr>
+                    <m:ctrlPr>
+                      <w:rPr>
+                        <w:rFonts w:ascii="Cambria Math" w:hAnsi="Cambria Math"/>
+                        <w:i/>
+                        <w:lang w:val="hu-HU"/>
+                      </w:rPr>
+                    </m:ctrlPr>
+                  </m:dPr>
+                  <m:e>
+                    <m:r>
+                      <w:rPr>
+                        <w:rFonts w:ascii="Cambria Math" w:hAnsi="Cambria Math"/>
+                        <w:lang w:val="hu-HU"/>
+                      </w:rPr>
+                      <m:t>1-ρ</m:t>
+                    </m:r>
+                  </m:e>
+                </m:d>
+              </m:e>
+              <m:sup>
+                <m:r>
+                  <w:rPr>
+                    <w:rFonts w:ascii="Cambria Math" w:hAnsi="Cambria Math"/>
+                    <w:lang w:val="hu-HU"/>
+                  </w:rPr>
+                  <m:t>g</m:t>
+                </m:r>
+              </m:sup>
+            </m:sSup>
+          </m:e>
+        </m:d>
+      </m:oMath>
+      <w:r>
+        <w:rPr>
+          <w:lang w:val="hu-HU"/>
+        </w:rPr>
+        <w:t>, ahol</w:t>
+      </w:r>
+    </w:p>
+    <w:p>
+      <w:pPr>
+        <w:pStyle w:val="Listaszerbekezds"/>
+        <w:numPr>
+          <w:ilvl w:val="0"/>
+          <w:numId w:val="1"/>
+        </w:numPr>
+        <w:rPr>
+          <w:lang w:val="hu-HU"/>
+        </w:rPr>
+      </w:pPr>
+      <m:oMath>
+        <m:sSub>
+          <m:sSubPr>
+            <m:ctrlPr>
+              <w:rPr>
+                <w:rFonts w:ascii="Cambria Math" w:hAnsi="Cambria Math"/>
+                <w:i/>
+                <w:lang w:val="hu-HU"/>
+              </w:rPr>
+            </m:ctrlPr>
+          </m:sSubPr>
+          <m:e>
+            <m:r>
+              <w:rPr>
+                <w:rFonts w:ascii="Cambria Math" w:hAnsi="Cambria Math"/>
+                <w:lang w:val="hu-HU"/>
+              </w:rPr>
+              <m:t>r</m:t>
+            </m:r>
+          </m:e>
+          <m:sub>
+            <m:r>
+              <w:rPr>
+                <w:rFonts w:ascii="Cambria Math" w:hAnsi="Cambria Math"/>
+                <w:lang w:val="hu-HU"/>
+              </w:rPr>
+              <m:t>i</m:t>
+            </m:r>
+          </m:sub>
+        </m:sSub>
+      </m:oMath>
+      <w:r>
+        <w:rPr>
+          <w:lang w:val="hu-HU"/>
+        </w:rPr>
+        <w:t xml:space="preserve"> a játékos értékszáma</w:t>
+      </w:r>
+    </w:p>
+    <w:p>
+      <w:pPr>
+        <w:pStyle w:val="Listaszerbekezds"/>
+        <w:numPr>
+          <w:ilvl w:val="0"/>
+          <w:numId w:val="1"/>
+        </w:numPr>
+        <w:rPr>
+          <w:lang w:val="hu-HU"/>
+        </w:rPr>
+      </w:pPr>
+      <m:oMath>
+        <m:sSub>
+          <m:sSubPr>
+            <m:ctrlPr>
+              <w:rPr>
+                <w:rFonts w:ascii="Cambria Math" w:hAnsi="Cambria Math"/>
+                <w:i/>
+                <w:lang w:val="hu-HU"/>
+              </w:rPr>
+            </m:ctrlPr>
+          </m:sSubPr>
+          <m:e>
+            <m:r>
+              <w:rPr>
+                <w:rFonts w:ascii="Cambria Math" w:hAnsi="Cambria Math"/>
+                <w:lang w:val="hu-HU"/>
+              </w:rPr>
+              <m:t>r</m:t>
+            </m:r>
+          </m:e>
+          <m:sub>
+            <m:r>
+              <w:rPr>
+                <w:rFonts w:ascii="Cambria Math" w:hAnsi="Cambria Math"/>
+                <w:lang w:val="hu-HU"/>
+              </w:rPr>
+              <m:t>i</m:t>
+            </m:r>
+          </m:sub>
+        </m:sSub>
+        <m:r>
+          <w:rPr>
+            <w:rFonts w:ascii="Cambria Math" w:hAnsi="Cambria Math"/>
+            <w:lang w:val="hu-HU"/>
+          </w:rPr>
+          <m:t>'</m:t>
+        </m:r>
+      </m:oMath>
+      <w:r>
+        <w:rPr>
+          <w:lang w:val="hu-HU"/>
+        </w:rPr>
+        <w:t xml:space="preserve"> a játékos új értékszáma</w:t>
+      </w:r>
+    </w:p>
+    <w:p>
+      <w:pPr>
+        <w:pStyle w:val="Listaszerbekezds"/>
+        <w:numPr>
+          <w:ilvl w:val="0"/>
+          <w:numId w:val="1"/>
+        </w:numPr>
+        <w:rPr>
+          <w:lang w:val="hu-HU"/>
+        </w:rPr>
+      </w:pPr>
+      <m:oMath>
+        <m:bar>
+          <m:barPr>
+            <m:pos m:val="top"/>
+            <m:ctrlPr>
+              <w:rPr>
+                <w:rFonts w:ascii="Cambria Math" w:hAnsi="Cambria Math"/>
+                <w:lang w:val="hu-HU"/>
+              </w:rPr>
+            </m:ctrlPr>
+          </m:barPr>
+          <m:e>
+            <m:r>
+              <w:rPr>
+                <w:rFonts w:ascii="Cambria Math" w:hAnsi="Cambria Math"/>
+                <w:lang w:val="hu-HU"/>
+              </w:rPr>
+              <m:t>r</m:t>
+            </m:r>
+          </m:e>
+        </m:bar>
+      </m:oMath>
+      <w:r>
+        <w:rPr>
+          <w:lang w:val="hu-HU"/>
+        </w:rPr>
+        <w:t xml:space="preserve"> az értékszámok átlaga</w:t>
+      </w:r>
+    </w:p>
+    <w:p>
+      <w:pPr>
+        <w:pStyle w:val="Listaszerbekezds"/>
+        <w:numPr>
+          <w:ilvl w:val="0"/>
+          <w:numId w:val="1"/>
+        </w:numPr>
+        <w:rPr>
+          <w:lang w:val="hu-HU"/>
+        </w:rPr>
+      </w:pPr>
+      <m:oMath>
+        <m:r>
+          <w:rPr>
+            <w:rFonts w:ascii="Cambria Math" w:hAnsi="Cambria Math"/>
+            <w:lang w:val="hu-HU"/>
+          </w:rPr>
+          <m:t>g</m:t>
+        </m:r>
+      </m:oMath>
+      <w:r>
+        <w:rPr>
+          <w:lang w:val="hu-HU"/>
+        </w:rPr>
+        <w:t xml:space="preserve"> a játékok száma</w:t>
+      </w:r>
+    </w:p>
+    <w:p>
+      <w:pPr>
+        <w:pStyle w:val="Listaszerbekezds"/>
+        <w:numPr>
+          <w:ilvl w:val="0"/>
+          <w:numId w:val="1"/>
+        </w:numPr>
+        <w:rPr>
+          <w:lang w:val="hu-HU"/>
+        </w:rPr>
+      </w:pPr>
+      <m:oMath>
+        <m:bar>
+          <m:barPr>
+            <m:pos m:val="top"/>
+            <m:ctrlPr>
+              <w:rPr>
+                <w:rFonts w:ascii="Cambria Math" w:hAnsi="Cambria Math"/>
+                <w:i/>
+                <w:lang w:val="hu-HU"/>
+              </w:rPr>
+            </m:ctrlPr>
+          </m:barPr>
+          <m:e>
+            <m:sSub>
+              <m:sSubPr>
+                <m:ctrlPr>
+                  <w:rPr>
+                    <w:rFonts w:ascii="Cambria Math" w:hAnsi="Cambria Math"/>
+                    <w:i/>
+                    <w:lang w:val="hu-HU"/>
+                  </w:rPr>
+                </m:ctrlPr>
+              </m:sSubPr>
+              <m:e>
+                <m:r>
+                  <w:rPr>
+                    <w:rFonts w:ascii="Cambria Math" w:hAnsi="Cambria Math"/>
+                    <w:lang w:val="hu-HU"/>
+                  </w:rPr>
+                  <m:t>s</m:t>
+                </m:r>
+              </m:e>
+              <m:sub>
+                <m:r>
+                  <w:rPr>
+                    <w:rFonts w:ascii="Cambria Math" w:hAnsi="Cambria Math"/>
+                    <w:lang w:val="hu-HU"/>
+                  </w:rPr>
+                  <m:t>i</m:t>
+                </m:r>
+              </m:sub>
+            </m:sSub>
+          </m:e>
+        </m:bar>
+      </m:oMath>
+      <w:r>
+        <w:rPr>
+          <w:lang w:val="hu-HU"/>
+        </w:rPr>
+        <w:t xml:space="preserve"> a játékos átlagpontszáma</w:t>
+      </w:r>
+    </w:p>
+    <w:p>
+      <w:pPr>
+        <w:pStyle w:val="Listaszerbekezds"/>
+        <w:numPr>
+          <w:ilvl w:val="0"/>
+          <w:numId w:val="1"/>
+        </w:numPr>
+        <w:rPr>
+          <w:lang w:val="hu-HU"/>
+        </w:rPr>
+      </w:pPr>
+      <m:oMath>
+        <m:r>
+          <w:rPr>
+            <w:rFonts w:ascii="Cambria Math" w:hAnsi="Cambria Math"/>
+            <w:lang w:val="hu-HU"/>
+          </w:rPr>
+          <m:t>ρ</m:t>
+        </m:r>
+      </m:oMath>
+      <w:r>
+        <w:rPr>
+          <w:lang w:val="hu-HU"/>
+        </w:rPr>
+        <w:t xml:space="preserve"> (paraméter) </w:t>
+      </w:r>
+      <w:proofErr w:type="spellStart"/>
+      <w:r>
+        <w:rPr>
+          <w:lang w:val="hu-HU"/>
+        </w:rPr>
+        <w:t>újraosztási</w:t>
+      </w:r>
+      <w:proofErr w:type="spellEnd"/>
+      <w:r>
+        <w:rPr>
+          <w:lang w:val="hu-HU"/>
+        </w:rPr>
+        <w:t xml:space="preserve"> faktor</w:t>
+      </w:r>
+    </w:p>
+    <w:p>
+      <w:pPr>
+        <w:pStyle w:val="Listaszerbekezds"/>
+        <w:numPr>
+          <w:ilvl w:val="0"/>
+          <w:numId w:val="1"/>
+        </w:numPr>
+        <w:rPr>
+          <w:lang w:val="hu-HU"/>
+        </w:rPr>
+      </w:pPr>
+      <m:oMath>
+        <m:r>
+          <w:rPr>
+            <w:rFonts w:ascii="Cambria Math" w:hAnsi="Cambria Math"/>
+            <w:lang w:val="hu-HU"/>
+          </w:rPr>
+          <m:t>σ</m:t>
+        </m:r>
+      </m:oMath>
+      <w:r>
+        <w:rPr>
+          <w:lang w:val="hu-HU"/>
+        </w:rPr>
+        <w:t xml:space="preserve"> (paraméter) pontszorzó</w:t>
+      </w:r>
+    </w:p>
+    <w:p>
+      <w:pPr>
+        <w:rPr>
+          <w:lang w:val="hu-HU"/>
+        </w:rPr>
+      </w:pPr>
+      <w:r>
+        <w:rPr>
+          <w:lang w:val="hu-HU"/>
+        </w:rPr>
+        <w:t xml:space="preserve">Másképp </w:t>
+      </w:r>
+      <m:oMath>
+        <m:sSubSup>
+          <m:sSubSupPr>
+            <m:ctrlPr>
+              <w:rPr>
+                <w:rFonts w:ascii="Cambria Math" w:hAnsi="Cambria Math"/>
+                <w:i/>
+                <w:lang w:val="hu-HU"/>
+              </w:rPr>
+            </m:ctrlPr>
+          </m:sSubSupPr>
+          <m:e>
+            <m:r>
+              <w:rPr>
+                <w:rFonts w:ascii="Cambria Math" w:hAnsi="Cambria Math"/>
+                <w:lang w:val="hu-HU"/>
+              </w:rPr>
+              <m:t>r</m:t>
+            </m:r>
+          </m:e>
+          <m:sub>
+            <m:r>
+              <w:rPr>
+                <w:rFonts w:ascii="Cambria Math" w:hAnsi="Cambria Math"/>
+                <w:lang w:val="hu-HU"/>
+              </w:rPr>
+              <m:t>i</m:t>
+            </m:r>
+          </m:sub>
+          <m:sup>
+            <m:r>
+              <w:rPr>
+                <w:rFonts w:ascii="Cambria Math" w:hAnsi="Cambria Math"/>
+                <w:lang w:val="hu-HU"/>
+              </w:rPr>
+              <m:t>'</m:t>
+            </m:r>
+          </m:sup>
+        </m:sSubSup>
+        <m:r>
+          <w:rPr>
+            <w:rFonts w:ascii="Cambria Math" w:hAnsi="Cambria Math"/>
+            <w:lang w:val="hu-HU"/>
+          </w:rPr>
+          <m:t>=</m:t>
+        </m:r>
+        <m:sSup>
+          <m:sSupPr>
+            <m:ctrlPr>
+              <w:rPr>
+                <w:rFonts w:ascii="Cambria Math" w:hAnsi="Cambria Math"/>
+                <w:i/>
+                <w:lang w:val="hu-HU"/>
+              </w:rPr>
+            </m:ctrlPr>
+          </m:sSupPr>
+          <m:e>
+            <m:r>
+              <w:rPr>
+                <w:rFonts w:ascii="Cambria Math" w:hAnsi="Cambria Math"/>
+                <w:lang w:val="hu-HU"/>
+              </w:rPr>
+              <m:t>f</m:t>
+            </m:r>
+          </m:e>
+          <m:sup>
+            <m:r>
+              <w:rPr>
+                <w:rFonts w:ascii="Cambria Math" w:hAnsi="Cambria Math"/>
+                <w:lang w:val="hu-HU"/>
+              </w:rPr>
+              <m:t>g</m:t>
+            </m:r>
+          </m:sup>
+        </m:sSup>
+        <m:d>
+          <m:dPr>
+            <m:ctrlPr>
+              <w:rPr>
+                <w:rFonts w:ascii="Cambria Math" w:hAnsi="Cambria Math"/>
+                <w:i/>
+                <w:lang w:val="hu-HU"/>
+              </w:rPr>
+            </m:ctrlPr>
+          </m:dPr>
+          <m:e>
+            <m:sSub>
+              <m:sSubPr>
+                <m:ctrlPr>
+                  <w:rPr>
+                    <w:rFonts w:ascii="Cambria Math" w:hAnsi="Cambria Math"/>
+                    <w:i/>
+                    <w:lang w:val="hu-HU"/>
+                  </w:rPr>
+                </m:ctrlPr>
+              </m:sSubPr>
+              <m:e>
+                <m:r>
+                  <w:rPr>
+                    <w:rFonts w:ascii="Cambria Math" w:hAnsi="Cambria Math"/>
+                    <w:lang w:val="hu-HU"/>
+                  </w:rPr>
+                  <m:t>r</m:t>
+                </m:r>
+              </m:e>
+              <m:sub>
+                <m:r>
+                  <w:rPr>
+                    <w:rFonts w:ascii="Cambria Math" w:hAnsi="Cambria Math"/>
+                    <w:lang w:val="hu-HU"/>
+                  </w:rPr>
+                  <m:t>i</m:t>
+                </m:r>
+              </m:sub>
+            </m:sSub>
+          </m:e>
+        </m:d>
+      </m:oMath>
+      <w:r>
+        <w:rPr>
+          <w:lang w:val="hu-HU"/>
+        </w:rPr>
+        <w:t xml:space="preserve">, ahol </w:t>
+      </w:r>
+      <m:oMath>
+        <m:r>
+          <w:rPr>
+            <w:rFonts w:ascii="Cambria Math" w:hAnsi="Cambria Math"/>
+            <w:lang w:val="hu-HU"/>
+          </w:rPr>
+          <m:t>f</m:t>
+        </m:r>
+        <m:d>
+          <m:dPr>
+            <m:ctrlPr>
+              <w:rPr>
+                <w:rFonts w:ascii="Cambria Math" w:hAnsi="Cambria Math"/>
+                <w:i/>
+                <w:lang w:val="hu-HU"/>
+              </w:rPr>
+            </m:ctrlPr>
+          </m:dPr>
+          <m:e>
+            <m:sSub>
+              <m:sSubPr>
+                <m:ctrlPr>
+                  <w:rPr>
+                    <w:rFonts w:ascii="Cambria Math" w:hAnsi="Cambria Math"/>
+                    <w:i/>
+                    <w:lang w:val="hu-HU"/>
+                  </w:rPr>
+                </m:ctrlPr>
+              </m:sSubPr>
+              <m:e>
+                <m:r>
+                  <w:rPr>
+                    <w:rFonts w:ascii="Cambria Math" w:hAnsi="Cambria Math"/>
+                    <w:lang w:val="hu-HU"/>
+                  </w:rPr>
+                  <m:t>r</m:t>
+                </m:r>
+              </m:e>
+              <m:sub>
+                <m:r>
+                  <w:rPr>
+                    <w:rFonts w:ascii="Cambria Math" w:hAnsi="Cambria Math"/>
+                    <w:lang w:val="hu-HU"/>
+                  </w:rPr>
+                  <m:t>i</m:t>
+                </m:r>
+              </m:sub>
+            </m:sSub>
+          </m:e>
+        </m:d>
+        <m:r>
+          <w:rPr>
+            <w:rFonts w:ascii="Cambria Math" w:hAnsi="Cambria Math"/>
+            <w:lang w:val="hu-HU"/>
+          </w:rPr>
+          <m:t>=</m:t>
+        </m:r>
+        <m:sSub>
+          <m:sSubPr>
+            <m:ctrlPr>
+              <w:rPr>
+                <w:rFonts w:ascii="Cambria Math" w:hAnsi="Cambria Math"/>
+                <w:i/>
+                <w:lang w:val="hu-HU"/>
+              </w:rPr>
+            </m:ctrlPr>
+          </m:sSubPr>
+          <m:e>
+            <m:r>
+              <w:rPr>
+                <w:rFonts w:ascii="Cambria Math" w:hAnsi="Cambria Math"/>
+                <w:lang w:val="hu-HU"/>
+              </w:rPr>
+              <m:t>r</m:t>
+            </m:r>
+          </m:e>
+          <m:sub>
+            <m:r>
+              <w:rPr>
+                <w:rFonts w:ascii="Cambria Math" w:hAnsi="Cambria Math"/>
+                <w:lang w:val="hu-HU"/>
+              </w:rPr>
+              <m:t>i</m:t>
+            </m:r>
+          </m:sub>
+        </m:sSub>
+        <m:r>
+          <w:rPr>
+            <w:rFonts w:ascii="Cambria Math" w:hAnsi="Cambria Math"/>
+            <w:lang w:val="hu-HU"/>
+          </w:rPr>
+          <m:t>+ρ</m:t>
+        </m:r>
+        <m:d>
+          <m:dPr>
+            <m:ctrlPr>
+              <w:rPr>
+                <w:rFonts w:ascii="Cambria Math" w:hAnsi="Cambria Math"/>
+                <w:i/>
+                <w:lang w:val="hu-HU"/>
+              </w:rPr>
+            </m:ctrlPr>
+          </m:dPr>
+          <m:e>
+            <m:bar>
+              <m:barPr>
+                <m:pos m:val="top"/>
+                <m:ctrlPr>
+                  <w:rPr>
+                    <w:rFonts w:ascii="Cambria Math" w:hAnsi="Cambria Math"/>
+                    <w:i/>
+                    <w:lang w:val="hu-HU"/>
+                  </w:rPr>
+                </m:ctrlPr>
+              </m:barPr>
+              <m:e>
+                <m:r>
+                  <w:rPr>
+                    <w:rFonts w:ascii="Cambria Math" w:hAnsi="Cambria Math"/>
+                    <w:lang w:val="hu-HU"/>
+                  </w:rPr>
+                  <m:t>r</m:t>
+                </m:r>
+              </m:e>
+            </m:bar>
+            <m:r>
+              <w:rPr>
+                <w:rFonts w:ascii="Cambria Math" w:hAnsi="Cambria Math"/>
+                <w:lang w:val="hu-HU"/>
+              </w:rPr>
+              <m:t>-</m:t>
+            </m:r>
+            <m:sSub>
+              <m:sSubPr>
+                <m:ctrlPr>
+                  <w:rPr>
+                    <w:rFonts w:ascii="Cambria Math" w:hAnsi="Cambria Math"/>
+                    <w:i/>
+                    <w:lang w:val="hu-HU"/>
+                  </w:rPr>
+                </m:ctrlPr>
+              </m:sSubPr>
+              <m:e>
+                <m:r>
+                  <w:rPr>
+                    <w:rFonts w:ascii="Cambria Math" w:hAnsi="Cambria Math"/>
+                    <w:lang w:val="hu-HU"/>
+                  </w:rPr>
+                  <m:t>r</m:t>
+                </m:r>
+              </m:e>
+              <m:sub>
+                <m:r>
+                  <w:rPr>
+                    <w:rFonts w:ascii="Cambria Math" w:hAnsi="Cambria Math"/>
+                    <w:lang w:val="hu-HU"/>
+                  </w:rPr>
+                  <m:t>i</m:t>
+                </m:r>
+              </m:sub>
+            </m:sSub>
+          </m:e>
+        </m:d>
+        <m:r>
+          <w:rPr>
+            <w:rFonts w:ascii="Cambria Math" w:hAnsi="Cambria Math"/>
+            <w:lang w:val="hu-HU"/>
+          </w:rPr>
+          <m:t>+σ</m:t>
+        </m:r>
+        <m:bar>
+          <m:barPr>
+            <m:pos m:val="top"/>
+            <m:ctrlPr>
+              <w:rPr>
+                <w:rFonts w:ascii="Cambria Math" w:hAnsi="Cambria Math"/>
+                <w:i/>
+                <w:lang w:val="hu-HU"/>
+              </w:rPr>
+            </m:ctrlPr>
+          </m:barPr>
+          <m:e>
+            <m:sSub>
+              <m:sSubPr>
+                <m:ctrlPr>
+                  <w:rPr>
+                    <w:rFonts w:ascii="Cambria Math" w:hAnsi="Cambria Math"/>
+                    <w:i/>
+                    <w:lang w:val="hu-HU"/>
+                  </w:rPr>
+                </m:ctrlPr>
+              </m:sSubPr>
+              <m:e>
+                <m:r>
+                  <w:rPr>
+                    <w:rFonts w:ascii="Cambria Math" w:hAnsi="Cambria Math"/>
+                    <w:lang w:val="hu-HU"/>
+                  </w:rPr>
+                  <m:t>s</m:t>
+                </m:r>
+              </m:e>
+              <m:sub>
+                <m:r>
+                  <w:rPr>
+                    <w:rFonts w:ascii="Cambria Math" w:hAnsi="Cambria Math"/>
+                    <w:lang w:val="hu-HU"/>
+                  </w:rPr>
+                  <m:t>i</m:t>
+                </m:r>
+              </m:sub>
+            </m:sSub>
+          </m:e>
+        </m:bar>
+      </m:oMath>
+      <w:r>
+        <w:rPr>
+          <w:lang w:val="hu-HU"/>
+        </w:rPr>
+        <w:t>.</w:t>
+      </w:r>
+    </w:p>
+    <w:p>
+      <w:pPr>
+        <w:rPr>
+          <w:lang w:val="hu-HU"/>
+        </w:rPr>
+      </w:pPr>
+      <w:r>
+        <w:rPr>
+          <w:lang w:val="hu-HU"/>
+        </w:rPr>
+        <w:t xml:space="preserve">Ez </w:t>
+      </w:r>
+      <m:oMath>
+        <m:r>
+          <w:rPr>
+            <w:rFonts w:ascii="Cambria Math" w:hAnsi="Cambria Math"/>
+            <w:lang w:val="hu-HU"/>
+          </w:rPr>
+          <m:t>g=1</m:t>
+        </m:r>
+      </m:oMath>
+      <w:r>
+        <w:rPr>
+          <w:lang w:val="hu-HU"/>
+        </w:rPr>
+        <w:t xml:space="preserve"> esetén: </w:t>
+      </w:r>
+      <m:oMath>
+        <m:sSubSup>
+          <m:sSubSupPr>
+            <m:ctrlPr>
+              <w:rPr>
+                <w:rFonts w:ascii="Cambria Math" w:hAnsi="Cambria Math"/>
+                <w:i/>
+                <w:lang w:val="hu-HU"/>
+              </w:rPr>
+            </m:ctrlPr>
+          </m:sSubSupPr>
+          <m:e>
+            <m:r>
+              <w:rPr>
+                <w:rFonts w:ascii="Cambria Math" w:hAnsi="Cambria Math"/>
+                <w:lang w:val="hu-HU"/>
+              </w:rPr>
+              <m:t>r</m:t>
+            </m:r>
+          </m:e>
+          <m:sub>
+            <m:r>
+              <w:rPr>
+                <w:rFonts w:ascii="Cambria Math" w:hAnsi="Cambria Math"/>
+                <w:lang w:val="hu-HU"/>
+              </w:rPr>
+              <m:t>i</m:t>
+            </m:r>
+          </m:sub>
+          <m:sup>
+            <m:r>
+              <w:rPr>
+                <w:rFonts w:ascii="Cambria Math" w:hAnsi="Cambria Math"/>
+                <w:lang w:val="hu-HU"/>
+              </w:rPr>
+              <m:t>'</m:t>
+            </m:r>
+          </m:sup>
+        </m:sSubSup>
+        <m:r>
+          <w:rPr>
+            <w:rFonts w:ascii="Cambria Math" w:hAnsi="Cambria Math"/>
+            <w:lang w:val="hu-HU"/>
+          </w:rPr>
+          <m:t>=</m:t>
+        </m:r>
+        <m:sSub>
+          <m:sSubPr>
+            <m:ctrlPr>
+              <w:rPr>
+                <w:rFonts w:ascii="Cambria Math" w:hAnsi="Cambria Math"/>
+                <w:i/>
+                <w:lang w:val="hu-HU"/>
+              </w:rPr>
+            </m:ctrlPr>
+          </m:sSubPr>
+          <m:e>
+            <m:r>
+              <w:rPr>
+                <w:rFonts w:ascii="Cambria Math" w:hAnsi="Cambria Math"/>
+                <w:lang w:val="hu-HU"/>
+              </w:rPr>
+              <m:t>r</m:t>
+            </m:r>
+          </m:e>
+          <m:sub>
+            <m:r>
+              <w:rPr>
+                <w:rFonts w:ascii="Cambria Math" w:hAnsi="Cambria Math"/>
+                <w:lang w:val="hu-HU"/>
+              </w:rPr>
+              <m:t>i</m:t>
+            </m:r>
+          </m:sub>
+        </m:sSub>
+        <m:r>
+          <w:rPr>
+            <w:rFonts w:ascii="Cambria Math" w:hAnsi="Cambria Math"/>
+            <w:lang w:val="hu-HU"/>
+          </w:rPr>
+          <m:t>+ρ</m:t>
+        </m:r>
+        <m:d>
+          <m:dPr>
+            <m:ctrlPr>
+              <w:rPr>
+                <w:rFonts w:ascii="Cambria Math" w:hAnsi="Cambria Math"/>
+                <w:i/>
+                <w:lang w:val="hu-HU"/>
+              </w:rPr>
+            </m:ctrlPr>
+          </m:dPr>
+          <m:e>
+            <m:bar>
+              <m:barPr>
+                <m:pos m:val="top"/>
+                <m:ctrlPr>
+                  <w:rPr>
+                    <w:rFonts w:ascii="Cambria Math" w:hAnsi="Cambria Math"/>
+                    <w:i/>
+                    <w:lang w:val="hu-HU"/>
+                  </w:rPr>
+                </m:ctrlPr>
+              </m:barPr>
+              <m:e>
+                <m:r>
+                  <w:rPr>
+                    <w:rFonts w:ascii="Cambria Math" w:hAnsi="Cambria Math"/>
+                    <w:lang w:val="hu-HU"/>
+                  </w:rPr>
+                  <m:t>r</m:t>
+                </m:r>
+              </m:e>
+            </m:bar>
+            <m:r>
+              <w:rPr>
+                <w:rFonts w:ascii="Cambria Math" w:hAnsi="Cambria Math"/>
+                <w:lang w:val="hu-HU"/>
+              </w:rPr>
+              <m:t>-</m:t>
+            </m:r>
+            <m:sSub>
+              <m:sSubPr>
+                <m:ctrlPr>
+                  <w:rPr>
+                    <w:rFonts w:ascii="Cambria Math" w:hAnsi="Cambria Math"/>
+                    <w:i/>
+                    <w:lang w:val="hu-HU"/>
+                  </w:rPr>
+                </m:ctrlPr>
+              </m:sSubPr>
+              <m:e>
+                <m:r>
+                  <w:rPr>
+                    <w:rFonts w:ascii="Cambria Math" w:hAnsi="Cambria Math"/>
+                    <w:lang w:val="hu-HU"/>
+                  </w:rPr>
+                  <m:t>r</m:t>
+                </m:r>
+              </m:e>
+              <m:sub>
+                <m:r>
+                  <w:rPr>
+                    <w:rFonts w:ascii="Cambria Math" w:hAnsi="Cambria Math"/>
+                    <w:lang w:val="hu-HU"/>
+                  </w:rPr>
+                  <m:t>i</m:t>
+                </m:r>
+              </m:sub>
+            </m:sSub>
+          </m:e>
+        </m:d>
+        <m:r>
+          <w:rPr>
+            <w:rFonts w:ascii="Cambria Math" w:hAnsi="Cambria Math"/>
+            <w:lang w:val="hu-HU"/>
+          </w:rPr>
+          <m:t>+σ</m:t>
+        </m:r>
+        <m:sSub>
+          <m:sSubPr>
+            <m:ctrlPr>
+              <w:rPr>
+                <w:rFonts w:ascii="Cambria Math" w:hAnsi="Cambria Math"/>
+                <w:i/>
+                <w:lang w:val="hu-HU"/>
+              </w:rPr>
+            </m:ctrlPr>
+          </m:sSubPr>
+          <m:e>
+            <m:r>
+              <w:rPr>
+                <w:rFonts w:ascii="Cambria Math" w:hAnsi="Cambria Math"/>
+                <w:lang w:val="hu-HU"/>
+              </w:rPr>
+              <m:t>s</m:t>
+            </m:r>
+          </m:e>
+          <m:sub>
+            <m:r>
+              <w:rPr>
+                <w:rFonts w:ascii="Cambria Math" w:hAnsi="Cambria Math"/>
+                <w:lang w:val="hu-HU"/>
+              </w:rPr>
+              <m:t>i</m:t>
+            </m:r>
+          </m:sub>
+        </m:sSub>
+      </m:oMath>
+      <w:r>
+        <w:rPr>
+          <w:lang w:val="hu-HU"/>
+        </w:rPr>
+        <w:t>.</w:t>
+      </w:r>
     </w:p>
     <w:p>
       <w:pPr>
@@ -7189,6 +11102,56 @@
     </w:sectPr>
   </w:body>
 </w:document>
+</file>
+
+<file path=word/endnotes.xml><?xml version="1.0" encoding="utf-8"?>
+<w:endnotes xmlns:wpc="http://schemas.microsoft.com/office/word/2010/wordprocessingCanvas" xmlns:cx="http://schemas.microsoft.com/office/drawing/2014/chartex" xmlns:cx1="http://schemas.microsoft.com/office/drawing/2015/9/8/chartex" xmlns:cx2="http://schemas.microsoft.com/office/drawing/2015/10/21/chartex" xmlns:cx3="http://schemas.microsoft.com/office/drawing/2016/5/9/chartex" xmlns:cx4="http://schemas.microsoft.com/office/drawing/2016/5/10/chartex" xmlns:cx5="http://schemas.microsoft.com/office/drawing/2016/5/11/chartex" xmlns:cx6="http://schemas.microsoft.com/office/drawing/2016/5/12/chartex" xmlns:cx7="http://schemas.microsoft.com/office/drawing/2016/5/13/chartex" xmlns:cx8="http://schemas.microsoft.com/office/drawing/2016/5/14/chartex" xmlns:mc="http://schemas.openxmlformats.org/markup-compatibility/2006" xmlns:aink="http://schemas.microsoft.com/office/drawing/2016/ink" xmlns:am3d="http://schemas.microsoft.com/office/drawing/2017/model3d" xmlns:o="urn:schemas-microsoft-com:office:office" xmlns:oel="http://schemas.microsoft.com/office/2019/extlst" xmlns:r="http://schemas.openxmlformats.org/officeDocument/2006/relationships" xmlns:m="http://schemas.openxmlformats.org/officeDocument/2006/math" xmlns:v="urn:schemas-microsoft-com:vml" xmlns:wp14="http://schemas.microsoft.com/office/word/2010/wordprocessingDrawing" xmlns:wp="http://schemas.openxmlformats.org/drawingml/2006/wordprocessingDrawing" xmlns:w10="urn:schemas-microsoft-com:office:word" xmlns:w="http://schemas.openxmlformats.org/wordprocessingml/2006/main" xmlns:w14="http://schemas.microsoft.com/office/word/2010/wordml" xmlns:w15="http://schemas.microsoft.com/office/word/2012/wordml" xmlns:w16cex="http://schemas.microsoft.com/office/word/2018/wordml/cex" xmlns:w16cid="http://schemas.microsoft.com/office/word/2016/wordml/cid" xmlns:w16="http://schemas.microsoft.com/office/word/2018/wordml" xmlns:w16sdtdh="http://schemas.microsoft.com/office/word/2020/wordml/sdtdatahash" xmlns:w16se="http://schemas.microsoft.com/office/word/2015/wordml/symex" xmlns:wpg="http://schemas.microsoft.com/office/word/2010/wordprocessingGroup" xmlns:wpi="http://schemas.microsoft.com/office/word/2010/wordprocessingInk" xmlns:wne="http://schemas.microsoft.com/office/word/2006/wordml" xmlns:wps="http://schemas.microsoft.com/office/word/2010/wordprocessingShape" mc:Ignorable="w14 w15 w16se w16cid w16 w16cex w16sdtdh wp14">
+  <w:endnote w:type="separator" w:id="-1">
+    <w:p>
+      <w:pPr>
+        <w:spacing w:after="0" w:line="240" w:lineRule="auto"/>
+      </w:pPr>
+      <w:r>
+        <w:separator/>
+      </w:r>
+    </w:p>
+  </w:endnote>
+  <w:endnote w:type="continuationSeparator" w:id="0">
+    <w:p>
+      <w:pPr>
+        <w:spacing w:after="0" w:line="240" w:lineRule="auto"/>
+      </w:pPr>
+      <w:r>
+        <w:continuationSeparator/>
+      </w:r>
+    </w:p>
+  </w:endnote>
+</w:endnotes>
+</file>
+
+<file path=word/footnotes.xml><?xml version="1.0" encoding="utf-8"?>
+<w:footnotes xmlns:wpc="http://schemas.microsoft.com/office/word/2010/wordprocessingCanvas" xmlns:cx="http://schemas.microsoft.com/office/drawing/2014/chartex" xmlns:cx1="http://schemas.microsoft.com/office/drawing/2015/9/8/chartex" xmlns:cx2="http://schemas.microsoft.com/office/drawing/2015/10/21/chartex" xmlns:cx3="http://schemas.microsoft.com/office/drawing/2016/5/9/chartex" xmlns:cx4="http://schemas.microsoft.com/office/drawing/2016/5/10/chartex" xmlns:cx5="http://schemas.microsoft.com/office/drawing/2016/5/11/chartex" xmlns:cx6="http://schemas.microsoft.com/office/drawing/2016/5/12/chartex" xmlns:cx7="http://schemas.microsoft.com/office/drawing/2016/5/13/chartex" xmlns:cx8="http://schemas.microsoft.com/office/drawing/2016/5/14/chartex" xmlns:mc="http://schemas.openxmlformats.org/markup-compatibility/2006" xmlns:aink="http://schemas.microsoft.com/office/drawing/2016/ink" xmlns:am3d="http://schemas.microsoft.com/office/drawing/2017/model3d" xmlns:o="urn:schemas-microsoft-com:office:office" xmlns:oel="http://schemas.microsoft.com/office/2019/extlst" xmlns:r="http://schemas.openxmlformats.org/officeDocument/2006/relationships" xmlns:m="http://schemas.openxmlformats.org/officeDocument/2006/math" xmlns:v="urn:schemas-microsoft-com:vml" xmlns:wp14="http://schemas.microsoft.com/office/word/2010/wordprocessingDrawing" xmlns:wp="http://schemas.openxmlformats.org/drawingml/2006/wordprocessingDrawing" xmlns:w10="urn:schemas-microsoft-com:office:word" xmlns:w="http://schemas.openxmlformats.org/wordprocessingml/2006/main" xmlns:w14="http://schemas.microsoft.com/office/word/2010/wordml" xmlns:w15="http://schemas.microsoft.com/office/word/2012/wordml" xmlns:w16cex="http://schemas.microsoft.com/office/word/2018/wordml/cex" xmlns:w16cid="http://schemas.microsoft.com/office/word/2016/wordml/cid" xmlns:w16="http://schemas.microsoft.com/office/word/2018/wordml" xmlns:w16sdtdh="http://schemas.microsoft.com/office/word/2020/wordml/sdtdatahash" xmlns:w16se="http://schemas.microsoft.com/office/word/2015/wordml/symex" xmlns:wpg="http://schemas.microsoft.com/office/word/2010/wordprocessingGroup" xmlns:wpi="http://schemas.microsoft.com/office/word/2010/wordprocessingInk" xmlns:wne="http://schemas.microsoft.com/office/word/2006/wordml" xmlns:wps="http://schemas.microsoft.com/office/word/2010/wordprocessingShape" mc:Ignorable="w14 w15 w16se w16cid w16 w16cex w16sdtdh wp14">
+  <w:footnote w:type="separator" w:id="-1">
+    <w:p>
+      <w:pPr>
+        <w:spacing w:after="0" w:line="240" w:lineRule="auto"/>
+      </w:pPr>
+      <w:r>
+        <w:separator/>
+      </w:r>
+    </w:p>
+  </w:footnote>
+  <w:footnote w:type="continuationSeparator" w:id="0">
+    <w:p>
+      <w:pPr>
+        <w:spacing w:after="0" w:line="240" w:lineRule="auto"/>
+      </w:pPr>
+      <w:r>
+        <w:continuationSeparator/>
+      </w:r>
+    </w:p>
+  </w:footnote>
+</w:footnotes>
 </file>
 
 <file path=word/numbering.xml><?xml version="1.0" encoding="utf-8"?>
@@ -7712,7 +11675,7 @@
   <w:style w:type="paragraph" w:default="1" w:styleId="Norml">
     <w:name w:val="Normal"/>
     <w:qFormat/>
-    <w:rsid w:val="00E60063"/>
+    <w:rsid w:val="00153EF3"/>
     <w:rPr>
       <w:rFonts w:ascii="Cambria" w:eastAsiaTheme="minorEastAsia" w:hAnsi="Cambria"/>
     </w:rPr>
@@ -7919,6 +11882,7 @@
   <w:style w:type="character" w:default="1" w:styleId="Bekezdsalapbettpusa">
     <w:name w:val="Default Paragraph Font"/>
     <w:uiPriority w:val="1"/>
+    <w:semiHidden/>
     <w:unhideWhenUsed/>
   </w:style>
   <w:style w:type="table" w:default="1" w:styleId="Normltblzat">
@@ -8242,6 +12206,46 @@
       <w:color w:val="666666"/>
     </w:rPr>
   </w:style>
+  <w:style w:type="paragraph" w:styleId="Lbjegyzetszveg">
+    <w:name w:val="footnote text"/>
+    <w:basedOn w:val="Norml"/>
+    <w:link w:val="LbjegyzetszvegChar"/>
+    <w:uiPriority w:val="99"/>
+    <w:semiHidden/>
+    <w:unhideWhenUsed/>
+    <w:rsid w:val="00153EF3"/>
+    <w:pPr>
+      <w:spacing w:after="0" w:line="240" w:lineRule="auto"/>
+    </w:pPr>
+    <w:rPr>
+      <w:sz w:val="20"/>
+      <w:szCs w:val="20"/>
+    </w:rPr>
+  </w:style>
+  <w:style w:type="character" w:customStyle="1" w:styleId="LbjegyzetszvegChar">
+    <w:name w:val="Lábjegyzetszöveg Char"/>
+    <w:basedOn w:val="Bekezdsalapbettpusa"/>
+    <w:link w:val="Lbjegyzetszveg"/>
+    <w:uiPriority w:val="99"/>
+    <w:semiHidden/>
+    <w:rsid w:val="00153EF3"/>
+    <w:rPr>
+      <w:rFonts w:ascii="Cambria" w:eastAsiaTheme="minorEastAsia" w:hAnsi="Cambria"/>
+      <w:sz w:val="20"/>
+      <w:szCs w:val="20"/>
+    </w:rPr>
+  </w:style>
+  <w:style w:type="character" w:styleId="Lbjegyzet-hivatkozs">
+    <w:name w:val="footnote reference"/>
+    <w:basedOn w:val="Bekezdsalapbettpusa"/>
+    <w:uiPriority w:val="99"/>
+    <w:semiHidden/>
+    <w:unhideWhenUsed/>
+    <w:rsid w:val="00153EF3"/>
+    <w:rPr>
+      <w:vertAlign w:val="superscript"/>
+    </w:rPr>
+  </w:style>
 </w:styles>
 </file>
 

</xml_diff>